<commit_message>
Update B1K2W1 Log template document
Replaced the existing B1K2W1 (template) - Log.docx with a new version. The changes may include content or formatting updates to the template.
</commit_message>
<xml_diff>
--- a/Sjablonen/Sjablonen (Daniel)/B1K2W1 (template) -  Log.docx
+++ b/Sjablonen/Sjablonen (Daniel)/B1K2W1 (template) -  Log.docx
@@ -1,6 +1,6 @@
 
 <file path=word/document.xml><?xml version="1.0" encoding="utf-8"?>
-<w:document xmlns:wpc="http://schemas.microsoft.com/office/word/2010/wordprocessingCanvas" xmlns:cx="http://schemas.microsoft.com/office/drawing/2014/chartex" xmlns:cx1="http://schemas.microsoft.com/office/drawing/2015/9/8/chartex" xmlns:cx2="http://schemas.microsoft.com/office/drawing/2015/10/21/chartex" xmlns:cx3="http://schemas.microsoft.com/office/drawing/2016/5/9/chartex" xmlns:cx4="http://schemas.microsoft.com/office/drawing/2016/5/10/chartex" xmlns:cx5="http://schemas.microsoft.com/office/drawing/2016/5/11/chartex" xmlns:cx6="http://schemas.microsoft.com/office/drawing/2016/5/12/chartex" xmlns:cx7="http://schemas.microsoft.com/office/drawing/2016/5/13/chartex" xmlns:cx8="http://schemas.microsoft.com/office/drawing/2016/5/14/chartex" xmlns:mc="http://schemas.openxmlformats.org/markup-compatibility/2006" xmlns:aink="http://schemas.microsoft.com/office/drawing/2016/ink" xmlns:am3d="http://schemas.microsoft.com/office/drawing/2017/model3d" xmlns:o="urn:schemas-microsoft-com:office:office" xmlns:oel="http://schemas.microsoft.com/office/2019/extlst" xmlns:r="http://schemas.openxmlformats.org/officeDocument/2006/relationships" xmlns:m="http://schemas.openxmlformats.org/officeDocument/2006/math" xmlns:v="urn:schemas-microsoft-com:vml" xmlns:wp14="http://schemas.microsoft.com/office/word/2010/wordprocessingDrawing" xmlns:wp="http://schemas.openxmlformats.org/drawingml/2006/wordprocessingDrawing" xmlns:w10="urn:schemas-microsoft-com:office:word" xmlns:w="http://schemas.openxmlformats.org/wordprocessingml/2006/main" xmlns:w14="http://schemas.microsoft.com/office/word/2010/wordml" xmlns:w15="http://schemas.microsoft.com/office/word/2012/wordml" xmlns:w16cex="http://schemas.microsoft.com/office/word/2018/wordml/cex" xmlns:w16cid="http://schemas.microsoft.com/office/word/2016/wordml/cid" xmlns:w16="http://schemas.microsoft.com/office/word/2018/wordml" xmlns:w16du="http://schemas.microsoft.com/office/word/2023/wordml/word16du" xmlns:w16sdtdh="http://schemas.microsoft.com/office/word/2020/wordml/sdtdatahash" xmlns:w16se="http://schemas.microsoft.com/office/word/2015/wordml/symex" xmlns:wpg="http://schemas.microsoft.com/office/word/2010/wordprocessingGroup" xmlns:wpi="http://schemas.microsoft.com/office/word/2010/wordprocessingInk" xmlns:wne="http://schemas.microsoft.com/office/word/2006/wordml" xmlns:wps="http://schemas.microsoft.com/office/word/2010/wordprocessingShape" mc:Ignorable="w14 w15 w16se w16cid w16 w16cex w16sdtdh w16du wp14">
+<w:document xmlns:wpc="http://schemas.microsoft.com/office/word/2010/wordprocessingCanvas" xmlns:cx="http://schemas.microsoft.com/office/drawing/2014/chartex" xmlns:cx1="http://schemas.microsoft.com/office/drawing/2015/9/8/chartex" xmlns:cx2="http://schemas.microsoft.com/office/drawing/2015/10/21/chartex" xmlns:cx3="http://schemas.microsoft.com/office/drawing/2016/5/9/chartex" xmlns:cx4="http://schemas.microsoft.com/office/drawing/2016/5/10/chartex" xmlns:cx5="http://schemas.microsoft.com/office/drawing/2016/5/11/chartex" xmlns:cx6="http://schemas.microsoft.com/office/drawing/2016/5/12/chartex" xmlns:cx7="http://schemas.microsoft.com/office/drawing/2016/5/13/chartex" xmlns:cx8="http://schemas.microsoft.com/office/drawing/2016/5/14/chartex" xmlns:mc="http://schemas.openxmlformats.org/markup-compatibility/2006" xmlns:aink="http://schemas.microsoft.com/office/drawing/2016/ink" xmlns:am3d="http://schemas.microsoft.com/office/drawing/2017/model3d" xmlns:o="urn:schemas-microsoft-com:office:office" xmlns:oel="http://schemas.microsoft.com/office/2019/extlst" xmlns:r="http://schemas.openxmlformats.org/officeDocument/2006/relationships" xmlns:m="http://schemas.openxmlformats.org/officeDocument/2006/math" xmlns:v="urn:schemas-microsoft-com:vml" xmlns:wp14="http://schemas.microsoft.com/office/word/2010/wordprocessingDrawing" xmlns:wp="http://schemas.openxmlformats.org/drawingml/2006/wordprocessingDrawing" xmlns:w10="urn:schemas-microsoft-com:office:word" xmlns:w="http://schemas.openxmlformats.org/wordprocessingml/2006/main" xmlns:w14="http://schemas.microsoft.com/office/word/2010/wordml" xmlns:w15="http://schemas.microsoft.com/office/word/2012/wordml" xmlns:w16cex="http://schemas.microsoft.com/office/word/2018/wordml/cex" xmlns:w16cid="http://schemas.microsoft.com/office/word/2016/wordml/cid" xmlns:w16="http://schemas.microsoft.com/office/word/2018/wordml" xmlns:w16du="http://schemas.microsoft.com/office/word/2023/wordml/word16du" xmlns:w16sdtdh="http://schemas.microsoft.com/office/word/2020/wordml/sdtdatahash" xmlns:w16sdtfl="http://schemas.microsoft.com/office/word/2024/wordml/sdtformatlock" xmlns:w16se="http://schemas.microsoft.com/office/word/2015/wordml/symex" xmlns:wpg="http://schemas.microsoft.com/office/word/2010/wordprocessingGroup" xmlns:wpi="http://schemas.microsoft.com/office/word/2010/wordprocessingInk" xmlns:wne="http://schemas.microsoft.com/office/word/2006/wordml" xmlns:wps="http://schemas.microsoft.com/office/word/2010/wordprocessingShape" mc:Ignorable="w14 w15 w16se w16cid w16 w16cex w16sdtdh w16sdtfl w16du wp14">
   <w:body>
     <w:p>
       <w:pPr>
@@ -1388,6 +1388,7 @@
         <w:jc w:val="left"/>
       </w:pPr>
       <w:r>
+        <w:lastRenderedPageBreak/>
         <w:t>Inleiding</w:t>
       </w:r>
     </w:p>
@@ -1479,7 +1480,11 @@
         <w:jc w:val="left"/>
       </w:pPr>
       <w:r>
-        <w:t>Dag 1</w:t>
+        <w:lastRenderedPageBreak/>
+        <w:t>Sprint</w:t>
+      </w:r>
+      <w:r>
+        <w:t xml:space="preserve"> 1</w:t>
       </w:r>
     </w:p>
     <w:p>
@@ -1493,6 +1498,285 @@
       <w:bookmarkStart w:id="0" w:name="_Toc164424772"/>
       <w:bookmarkStart w:id="1" w:name="_Hlk163562611"/>
       <w:r>
+        <w:drawing>
+          <wp:anchor distT="0" distB="0" distL="114300" distR="114300" simplePos="0" relativeHeight="251663361" behindDoc="0" locked="0" layoutInCell="1" allowOverlap="1" wp14:anchorId="1F0BC624" wp14:editId="74717FE4">
+            <wp:simplePos x="0" y="0"/>
+            <wp:positionH relativeFrom="column">
+              <wp:posOffset>2797810</wp:posOffset>
+            </wp:positionH>
+            <wp:positionV relativeFrom="paragraph">
+              <wp:posOffset>245534</wp:posOffset>
+            </wp:positionV>
+            <wp:extent cx="3848637" cy="2381582"/>
+            <wp:effectExtent l="0" t="0" r="0" b="0"/>
+            <wp:wrapTopAndBottom/>
+            <wp:docPr id="524662532" name="Picture 1" descr="A screenshot of a phone"/>
+            <wp:cNvGraphicFramePr>
+              <a:graphicFrameLocks xmlns:a="http://schemas.openxmlformats.org/drawingml/2006/main" noChangeAspect="1"/>
+            </wp:cNvGraphicFramePr>
+            <a:graphic xmlns:a="http://schemas.openxmlformats.org/drawingml/2006/main">
+              <a:graphicData uri="http://schemas.openxmlformats.org/drawingml/2006/picture">
+                <pic:pic xmlns:pic="http://schemas.openxmlformats.org/drawingml/2006/picture">
+                  <pic:nvPicPr>
+                    <pic:cNvPr id="524662532" name="Picture 1" descr="A screenshot of a phone"/>
+                    <pic:cNvPicPr/>
+                  </pic:nvPicPr>
+                  <pic:blipFill>
+                    <a:blip r:embed="rId12">
+                      <a:extLst>
+                        <a:ext uri="{28A0092B-C50C-407E-A947-70E740481C1C}">
+                          <a14:useLocalDpi xmlns:a14="http://schemas.microsoft.com/office/drawing/2010/main" val="0"/>
+                        </a:ext>
+                      </a:extLst>
+                    </a:blip>
+                    <a:stretch>
+                      <a:fillRect/>
+                    </a:stretch>
+                  </pic:blipFill>
+                  <pic:spPr>
+                    <a:xfrm>
+                      <a:off x="0" y="0"/>
+                      <a:ext cx="3848637" cy="2381582"/>
+                    </a:xfrm>
+                    <a:prstGeom prst="rect">
+                      <a:avLst/>
+                    </a:prstGeom>
+                  </pic:spPr>
+                </pic:pic>
+              </a:graphicData>
+            </a:graphic>
+          </wp:anchor>
+        </w:drawing>
+      </w:r>
+      <w:r>
+        <w:drawing>
+          <wp:anchor distT="0" distB="0" distL="114300" distR="114300" simplePos="0" relativeHeight="251662337" behindDoc="0" locked="0" layoutInCell="1" allowOverlap="1" wp14:anchorId="6A4BABA0" wp14:editId="12FDECFF">
+            <wp:simplePos x="0" y="0"/>
+            <wp:positionH relativeFrom="margin">
+              <wp:align>left</wp:align>
+            </wp:positionH>
+            <wp:positionV relativeFrom="paragraph">
+              <wp:posOffset>5419725</wp:posOffset>
+            </wp:positionV>
+            <wp:extent cx="2903855" cy="2015490"/>
+            <wp:effectExtent l="0" t="0" r="0" b="3810"/>
+            <wp:wrapTopAndBottom/>
+            <wp:docPr id="794379907" name="Picture 1" descr="A screenshot of a chat&#10;&#10;AI-generated content may be incorrect."/>
+            <wp:cNvGraphicFramePr>
+              <a:graphicFrameLocks xmlns:a="http://schemas.openxmlformats.org/drawingml/2006/main" noChangeAspect="1"/>
+            </wp:cNvGraphicFramePr>
+            <a:graphic xmlns:a="http://schemas.openxmlformats.org/drawingml/2006/main">
+              <a:graphicData uri="http://schemas.openxmlformats.org/drawingml/2006/picture">
+                <pic:pic xmlns:pic="http://schemas.openxmlformats.org/drawingml/2006/picture">
+                  <pic:nvPicPr>
+                    <pic:cNvPr id="794379907" name="Picture 1" descr="A screenshot of a chat&#10;&#10;AI-generated content may be incorrect."/>
+                    <pic:cNvPicPr/>
+                  </pic:nvPicPr>
+                  <pic:blipFill>
+                    <a:blip r:embed="rId13">
+                      <a:extLst>
+                        <a:ext uri="{28A0092B-C50C-407E-A947-70E740481C1C}">
+                          <a14:useLocalDpi xmlns:a14="http://schemas.microsoft.com/office/drawing/2010/main" val="0"/>
+                        </a:ext>
+                      </a:extLst>
+                    </a:blip>
+                    <a:stretch>
+                      <a:fillRect/>
+                    </a:stretch>
+                  </pic:blipFill>
+                  <pic:spPr>
+                    <a:xfrm>
+                      <a:off x="0" y="0"/>
+                      <a:ext cx="2903855" cy="2015490"/>
+                    </a:xfrm>
+                    <a:prstGeom prst="rect">
+                      <a:avLst/>
+                    </a:prstGeom>
+                  </pic:spPr>
+                </pic:pic>
+              </a:graphicData>
+            </a:graphic>
+            <wp14:sizeRelH relativeFrom="margin">
+              <wp14:pctWidth>0</wp14:pctWidth>
+            </wp14:sizeRelH>
+            <wp14:sizeRelV relativeFrom="margin">
+              <wp14:pctHeight>0</wp14:pctHeight>
+            </wp14:sizeRelV>
+          </wp:anchor>
+        </w:drawing>
+      </w:r>
+      <w:r>
+        <w:drawing>
+          <wp:anchor distT="0" distB="0" distL="114300" distR="114300" simplePos="0" relativeHeight="251661313" behindDoc="1" locked="0" layoutInCell="1" allowOverlap="1" wp14:anchorId="5368D66F" wp14:editId="5E7D3E6D">
+            <wp:simplePos x="0" y="0"/>
+            <wp:positionH relativeFrom="margin">
+              <wp:align>left</wp:align>
+            </wp:positionH>
+            <wp:positionV relativeFrom="paragraph">
+              <wp:posOffset>3549015</wp:posOffset>
+            </wp:positionV>
+            <wp:extent cx="2800350" cy="1815465"/>
+            <wp:effectExtent l="0" t="0" r="0" b="0"/>
+            <wp:wrapTopAndBottom/>
+            <wp:docPr id="1734230107" name="Picture 1" descr="A screenshot of a chat&#10;&#10;AI-generated content may be incorrect."/>
+            <wp:cNvGraphicFramePr>
+              <a:graphicFrameLocks xmlns:a="http://schemas.openxmlformats.org/drawingml/2006/main" noChangeAspect="1"/>
+            </wp:cNvGraphicFramePr>
+            <a:graphic xmlns:a="http://schemas.openxmlformats.org/drawingml/2006/main">
+              <a:graphicData uri="http://schemas.openxmlformats.org/drawingml/2006/picture">
+                <pic:pic xmlns:pic="http://schemas.openxmlformats.org/drawingml/2006/picture">
+                  <pic:nvPicPr>
+                    <pic:cNvPr id="1734230107" name="Picture 1" descr="A screenshot of a chat&#10;&#10;AI-generated content may be incorrect."/>
+                    <pic:cNvPicPr/>
+                  </pic:nvPicPr>
+                  <pic:blipFill>
+                    <a:blip r:embed="rId14">
+                      <a:extLst>
+                        <a:ext uri="{28A0092B-C50C-407E-A947-70E740481C1C}">
+                          <a14:useLocalDpi xmlns:a14="http://schemas.microsoft.com/office/drawing/2010/main" val="0"/>
+                        </a:ext>
+                      </a:extLst>
+                    </a:blip>
+                    <a:stretch>
+                      <a:fillRect/>
+                    </a:stretch>
+                  </pic:blipFill>
+                  <pic:spPr>
+                    <a:xfrm>
+                      <a:off x="0" y="0"/>
+                      <a:ext cx="2800350" cy="1815465"/>
+                    </a:xfrm>
+                    <a:prstGeom prst="rect">
+                      <a:avLst/>
+                    </a:prstGeom>
+                  </pic:spPr>
+                </pic:pic>
+              </a:graphicData>
+            </a:graphic>
+            <wp14:sizeRelH relativeFrom="margin">
+              <wp14:pctWidth>0</wp14:pctWidth>
+            </wp14:sizeRelH>
+            <wp14:sizeRelV relativeFrom="margin">
+              <wp14:pctHeight>0</wp14:pctHeight>
+            </wp14:sizeRelV>
+          </wp:anchor>
+        </w:drawing>
+      </w:r>
+      <w:r>
+        <w:drawing>
+          <wp:anchor distT="0" distB="0" distL="114300" distR="114300" simplePos="0" relativeHeight="251660289" behindDoc="1" locked="0" layoutInCell="1" allowOverlap="1" wp14:anchorId="1B825E92" wp14:editId="21D99586">
+            <wp:simplePos x="0" y="0"/>
+            <wp:positionH relativeFrom="column">
+              <wp:posOffset>158538</wp:posOffset>
+            </wp:positionH>
+            <wp:positionV relativeFrom="paragraph">
+              <wp:posOffset>2092537</wp:posOffset>
+            </wp:positionV>
+            <wp:extent cx="2705100" cy="1429385"/>
+            <wp:effectExtent l="0" t="0" r="0" b="0"/>
+            <wp:wrapTopAndBottom/>
+            <wp:docPr id="1003928284" name="Picture 1" descr="A screenshot of a video game&#10;&#10;AI-generated content may be incorrect."/>
+            <wp:cNvGraphicFramePr>
+              <a:graphicFrameLocks xmlns:a="http://schemas.openxmlformats.org/drawingml/2006/main" noChangeAspect="1"/>
+            </wp:cNvGraphicFramePr>
+            <a:graphic xmlns:a="http://schemas.openxmlformats.org/drawingml/2006/main">
+              <a:graphicData uri="http://schemas.openxmlformats.org/drawingml/2006/picture">
+                <pic:pic xmlns:pic="http://schemas.openxmlformats.org/drawingml/2006/picture">
+                  <pic:nvPicPr>
+                    <pic:cNvPr id="1003928284" name="Picture 1" descr="A screenshot of a video game&#10;&#10;AI-generated content may be incorrect."/>
+                    <pic:cNvPicPr/>
+                  </pic:nvPicPr>
+                  <pic:blipFill>
+                    <a:blip r:embed="rId15" cstate="print">
+                      <a:extLst>
+                        <a:ext uri="{28A0092B-C50C-407E-A947-70E740481C1C}">
+                          <a14:useLocalDpi xmlns:a14="http://schemas.microsoft.com/office/drawing/2010/main" val="0"/>
+                        </a:ext>
+                      </a:extLst>
+                    </a:blip>
+                    <a:stretch>
+                      <a:fillRect/>
+                    </a:stretch>
+                  </pic:blipFill>
+                  <pic:spPr>
+                    <a:xfrm>
+                      <a:off x="0" y="0"/>
+                      <a:ext cx="2705100" cy="1429385"/>
+                    </a:xfrm>
+                    <a:prstGeom prst="rect">
+                      <a:avLst/>
+                    </a:prstGeom>
+                  </pic:spPr>
+                </pic:pic>
+              </a:graphicData>
+            </a:graphic>
+            <wp14:sizeRelH relativeFrom="margin">
+              <wp14:pctWidth>0</wp14:pctWidth>
+            </wp14:sizeRelH>
+            <wp14:sizeRelV relativeFrom="margin">
+              <wp14:pctHeight>0</wp14:pctHeight>
+            </wp14:sizeRelV>
+          </wp:anchor>
+        </w:drawing>
+      </w:r>
+      <w:r>
+        <w:drawing>
+          <wp:anchor distT="0" distB="0" distL="114300" distR="114300" simplePos="0" relativeHeight="251659265" behindDoc="1" locked="0" layoutInCell="1" allowOverlap="1" wp14:anchorId="566F87D5" wp14:editId="1AB80D0E">
+            <wp:simplePos x="0" y="0"/>
+            <wp:positionH relativeFrom="column">
+              <wp:posOffset>226060</wp:posOffset>
+            </wp:positionH>
+            <wp:positionV relativeFrom="paragraph">
+              <wp:posOffset>365125</wp:posOffset>
+            </wp:positionV>
+            <wp:extent cx="2786380" cy="1676400"/>
+            <wp:effectExtent l="0" t="0" r="0" b="0"/>
+            <wp:wrapTopAndBottom/>
+            <wp:docPr id="456682071" name="Picture 1" descr="A screenshot of a chat"/>
+            <wp:cNvGraphicFramePr>
+              <a:graphicFrameLocks xmlns:a="http://schemas.openxmlformats.org/drawingml/2006/main" noChangeAspect="1"/>
+            </wp:cNvGraphicFramePr>
+            <a:graphic xmlns:a="http://schemas.openxmlformats.org/drawingml/2006/main">
+              <a:graphicData uri="http://schemas.openxmlformats.org/drawingml/2006/picture">
+                <pic:pic xmlns:pic="http://schemas.openxmlformats.org/drawingml/2006/picture">
+                  <pic:nvPicPr>
+                    <pic:cNvPr id="456682071" name="Picture 1" descr="A screenshot of a chat"/>
+                    <pic:cNvPicPr/>
+                  </pic:nvPicPr>
+                  <pic:blipFill>
+                    <a:blip r:embed="rId16" cstate="print">
+                      <a:extLst>
+                        <a:ext uri="{28A0092B-C50C-407E-A947-70E740481C1C}">
+                          <a14:useLocalDpi xmlns:a14="http://schemas.microsoft.com/office/drawing/2010/main" val="0"/>
+                        </a:ext>
+                      </a:extLst>
+                    </a:blip>
+                    <a:stretch>
+                      <a:fillRect/>
+                    </a:stretch>
+                  </pic:blipFill>
+                  <pic:spPr>
+                    <a:xfrm>
+                      <a:off x="0" y="0"/>
+                      <a:ext cx="2786380" cy="1676400"/>
+                    </a:xfrm>
+                    <a:prstGeom prst="rect">
+                      <a:avLst/>
+                    </a:prstGeom>
+                  </pic:spPr>
+                </pic:pic>
+              </a:graphicData>
+            </a:graphic>
+            <wp14:sizeRelH relativeFrom="margin">
+              <wp14:pctWidth>0</wp14:pctWidth>
+            </wp14:sizeRelH>
+            <wp14:sizeRelV relativeFrom="margin">
+              <wp14:pctHeight>0</wp14:pctHeight>
+            </wp14:sizeRelV>
+          </wp:anchor>
+        </w:drawing>
+      </w:r>
+      <w:r>
         <w:rPr>
           <w:b/>
           <w:bCs/>
@@ -1525,37 +1809,28 @@
           <w:b/>
           <w:bCs/>
         </w:rPr>
-        <w:t xml:space="preserve">Daily </w:t>
-      </w:r>
-      <w:proofErr w:type="spellStart"/>
+        <w:t>Daily StandUp</w:t>
+      </w:r>
       <w:r>
         <w:rPr>
           <w:b/>
           <w:bCs/>
         </w:rPr>
-        <w:t>StandUp</w:t>
-      </w:r>
-      <w:proofErr w:type="spellEnd"/>
+        <w:t>.</w:t>
+      </w:r>
+      <w:bookmarkEnd w:id="0"/>
       <w:r>
         <w:rPr>
           <w:b/>
           <w:bCs/>
         </w:rPr>
-        <w:t>.</w:t>
-      </w:r>
-      <w:bookmarkEnd w:id="0"/>
+        <w:t xml:space="preserve"> </w:t>
+      </w:r>
       <w:r>
         <w:rPr>
           <w:b/>
           <w:bCs/>
         </w:rPr>
-        <w:t xml:space="preserve"> </w:t>
-      </w:r>
-      <w:r>
-        <w:rPr>
-          <w:b/>
-          <w:bCs/>
-        </w:rPr>
         <w:br/>
       </w:r>
       <w:r>
@@ -1583,6 +1858,7 @@
         <w:br/>
       </w:r>
     </w:p>
+    <w:p/>
     <w:p>
       <w:pPr>
         <w:pStyle w:val="Heading3"/>
@@ -1598,6 +1874,7 @@
           <w:b/>
           <w:bCs/>
         </w:rPr>
+        <w:lastRenderedPageBreak/>
         <w:t>Screenshot SCRUM bord</w:t>
       </w:r>
       <w:r>
@@ -1639,6 +1916,43 @@
       </w:r>
       <w:r>
         <w:br/>
+      </w:r>
+      <w:r>
+        <w:drawing>
+          <wp:inline distT="0" distB="0" distL="0" distR="0" wp14:anchorId="016A14E2" wp14:editId="338BEDE9">
+            <wp:extent cx="5760720" cy="4001770"/>
+            <wp:effectExtent l="0" t="0" r="0" b="0"/>
+            <wp:docPr id="253494455" name="Picture 1" descr="A screenshot of a video game&#10;&#10;AI-generated content may be incorrect."/>
+            <wp:cNvGraphicFramePr>
+              <a:graphicFrameLocks xmlns:a="http://schemas.openxmlformats.org/drawingml/2006/main" noChangeAspect="1"/>
+            </wp:cNvGraphicFramePr>
+            <a:graphic xmlns:a="http://schemas.openxmlformats.org/drawingml/2006/main">
+              <a:graphicData uri="http://schemas.openxmlformats.org/drawingml/2006/picture">
+                <pic:pic xmlns:pic="http://schemas.openxmlformats.org/drawingml/2006/picture">
+                  <pic:nvPicPr>
+                    <pic:cNvPr id="253494455" name="Picture 1" descr="A screenshot of a video game&#10;&#10;AI-generated content may be incorrect."/>
+                    <pic:cNvPicPr/>
+                  </pic:nvPicPr>
+                  <pic:blipFill>
+                    <a:blip r:embed="rId17"/>
+                    <a:stretch>
+                      <a:fillRect/>
+                    </a:stretch>
+                  </pic:blipFill>
+                  <pic:spPr>
+                    <a:xfrm>
+                      <a:off x="0" y="0"/>
+                      <a:ext cx="5760720" cy="4001770"/>
+                    </a:xfrm>
+                    <a:prstGeom prst="rect">
+                      <a:avLst/>
+                    </a:prstGeom>
+                  </pic:spPr>
+                </pic:pic>
+              </a:graphicData>
+            </a:graphic>
+          </wp:inline>
+        </w:drawing>
       </w:r>
     </w:p>
     <w:p>
@@ -1655,21 +1969,35 @@
           <w:b/>
           <w:bCs/>
         </w:rPr>
-        <w:t>Wat is er vandaag bereikt?</w:t>
-      </w:r>
-      <w:bookmarkEnd w:id="3"/>
+        <w:t xml:space="preserve">Wat is er </w:t>
+      </w:r>
       <w:r>
         <w:rPr>
           <w:b/>
           <w:bCs/>
         </w:rPr>
-        <w:t xml:space="preserve"> </w:t>
+        <w:t xml:space="preserve">deze week </w:t>
       </w:r>
       <w:r>
         <w:rPr>
           <w:b/>
           <w:bCs/>
         </w:rPr>
+        <w:t>bereikt?</w:t>
+      </w:r>
+      <w:bookmarkEnd w:id="3"/>
+      <w:r>
+        <w:rPr>
+          <w:b/>
+          <w:bCs/>
+        </w:rPr>
+        <w:t xml:space="preserve"> </w:t>
+      </w:r>
+      <w:r>
+        <w:rPr>
+          <w:b/>
+          <w:bCs/>
+        </w:rPr>
         <w:br/>
       </w:r>
       <w:r>
@@ -1692,6 +2020,9 @@
       </w:r>
       <w:r>
         <w:br/>
+      </w:r>
+      <w:r>
+        <w:t>Deze week hebben we samen een mooi concept kunnen neerzetten met user stories die het hele spel dekken, diagrams gemaakt die duidelijk zijn en een mooi GDD gemaakt.</w:t>
       </w:r>
     </w:p>
     <w:p>
@@ -1807,6 +2138,9 @@
       <w:r>
         <w:br/>
       </w:r>
+      <w:r>
+        <w:t>De uitdagingen die we gaan hebben is voornamelijk planningen maken en er aan houden. Hiervoor gaan we goed de trello aanhouden, elkaar aanspreken op aandachtspunten en als scrum master ga ik strenger zijn richting werk houding</w:t>
+      </w:r>
     </w:p>
     <w:p>
       <w:pPr>
@@ -1843,7 +2177,17 @@
         <w:t>[Wat heb je geleerd en neem je mee naar de volgende sprint]</w:t>
       </w:r>
     </w:p>
-    <w:p/>
+    <w:p>
+      <w:pPr>
+        <w:ind w:left="360"/>
+      </w:pPr>
+      <w:r>
+        <w:t>Duidelijkhe</w:t>
+      </w:r>
+      <w:r>
+        <w:t>id is key. Als we iets niet snappen dan moeten we goed om uitleg vragen</w:t>
+      </w:r>
+    </w:p>
     <w:p>
       <w:pPr>
         <w:pStyle w:val="Heading3"/>
@@ -1894,6 +2238,9 @@
       <w:r>
         <w:br/>
       </w:r>
+      <w:r>
+        <w:t>Er zijn momenteel geen onduidelijkheden</w:t>
+      </w:r>
     </w:p>
     <w:p>
       <w:pPr>
@@ -1940,6 +2287,9 @@
       <w:r>
         <w:br/>
       </w:r>
+      <w:r>
+        <w:t>Feedback die ik heb richting ons allemaal is dat we echt gefocust moeten blijven en aan een planning moeten gaan houden</w:t>
+      </w:r>
     </w:p>
     <w:p>
       <w:pPr>
@@ -1959,21 +2309,36 @@
           <w:b/>
           <w:bCs/>
         </w:rPr>
-        <w:t>Verbeterpunten voor morgen.</w:t>
-      </w:r>
-      <w:bookmarkEnd w:id="8"/>
+        <w:lastRenderedPageBreak/>
+        <w:t xml:space="preserve">Verbeterpunten voor </w:t>
+      </w:r>
       <w:r>
         <w:rPr>
           <w:b/>
           <w:bCs/>
         </w:rPr>
-        <w:t xml:space="preserve"> </w:t>
+        <w:t>volgende sprint</w:t>
       </w:r>
       <w:r>
         <w:rPr>
           <w:b/>
           <w:bCs/>
         </w:rPr>
+        <w:t>.</w:t>
+      </w:r>
+      <w:bookmarkEnd w:id="8"/>
+      <w:r>
+        <w:rPr>
+          <w:b/>
+          <w:bCs/>
+        </w:rPr>
+        <w:t xml:space="preserve"> </w:t>
+      </w:r>
+      <w:r>
+        <w:rPr>
+          <w:b/>
+          <w:bCs/>
+        </w:rPr>
         <w:br/>
       </w:r>
       <w:r>
@@ -1990,6 +2355,13 @@
       </w:r>
       <w:r>
         <w:br/>
+      </w:r>
+      <w:r>
+        <w:rPr>
+          <w:i w:val="0"/>
+          <w:iCs/>
+        </w:rPr>
+        <w:t>Focus erbij blijven houden en onduidelijkheden zsm oplossen</w:t>
       </w:r>
     </w:p>
     <w:p>
@@ -2072,6 +2444,9 @@
       <w:r>
         <w:br/>
       </w:r>
+      <w:r>
+        <w:t>Ik voelde me deze week goed in mijn groep. Ik heb hoge verwachtingen voor deze groep.</w:t>
+      </w:r>
     </w:p>
     <w:p>
       <w:pPr>
@@ -2124,15 +2499,7 @@
         <w:t xml:space="preserve"> </w:t>
       </w:r>
       <w:r>
-        <w:t xml:space="preserve">wil je volgende werkdag weer oppakken/ ook te gebruiken voor je volgende Daily </w:t>
-      </w:r>
-      <w:proofErr w:type="spellStart"/>
-      <w:r>
-        <w:t>standUp</w:t>
-      </w:r>
-      <w:proofErr w:type="spellEnd"/>
-      <w:r>
-        <w:t>?</w:t>
+        <w:t>wil je volgende werkdag weer oppakken/ ook te gebruiken voor je volgende Daily standUp?</w:t>
       </w:r>
       <w:r>
         <w:t>]</w:t>
@@ -2148,2073 +2515,13 @@
         <w:rPr>
           <w:rFonts w:cstheme="minorHAnsi"/>
         </w:rPr>
-        <w:br w:type="page"/>
-      </w:r>
-    </w:p>
-    <w:p>
-      <w:pPr>
-        <w:pStyle w:val="Heading1"/>
-        <w:jc w:val="left"/>
-      </w:pPr>
-      <w:r>
-        <w:t>Dag 2</w:t>
-      </w:r>
-    </w:p>
-    <w:p>
-      <w:pPr>
-        <w:pStyle w:val="Heading3"/>
-        <w:numPr>
-          <w:ilvl w:val="0"/>
-          <w:numId w:val="20"/>
-        </w:numPr>
-      </w:pPr>
-      <w:r>
-        <w:rPr>
-          <w:b/>
-          <w:bCs/>
-        </w:rPr>
-        <w:t xml:space="preserve">Kopie/screenshot van je Daily </w:t>
-      </w:r>
-      <w:proofErr w:type="spellStart"/>
-      <w:r>
-        <w:rPr>
-          <w:b/>
-          <w:bCs/>
-        </w:rPr>
-        <w:t>StandUp</w:t>
-      </w:r>
-      <w:proofErr w:type="spellEnd"/>
-      <w:r>
-        <w:rPr>
-          <w:b/>
-          <w:bCs/>
-        </w:rPr>
-        <w:t xml:space="preserve">. </w:t>
-      </w:r>
-      <w:r>
-        <w:rPr>
-          <w:b/>
-          <w:bCs/>
-        </w:rPr>
-        <w:br/>
-      </w:r>
-      <w:r>
-        <w:t>[</w:t>
-      </w:r>
-      <w:r>
-        <w:t xml:space="preserve">Zorg </w:t>
-      </w:r>
-      <w:r>
-        <w:t xml:space="preserve">ervoor </w:t>
-      </w:r>
-      <w:r>
-        <w:t xml:space="preserve">dat de informatie </w:t>
-      </w:r>
-      <w:r>
-        <w:t xml:space="preserve">die je inlevert duidelijk en </w:t>
-      </w:r>
-      <w:r>
-        <w:t>leesbaar is!</w:t>
-      </w:r>
-      <w:r>
-        <w:t>]</w:t>
-      </w:r>
-      <w:r>
-        <w:br/>
-      </w:r>
-    </w:p>
-    <w:p>
-      <w:pPr>
-        <w:pStyle w:val="Heading3"/>
-        <w:numPr>
-          <w:ilvl w:val="0"/>
-          <w:numId w:val="20"/>
-        </w:numPr>
-      </w:pPr>
-      <w:r>
-        <w:rPr>
-          <w:b/>
-          <w:bCs/>
-        </w:rPr>
-        <w:t xml:space="preserve">Screenshot SCRUM bord. </w:t>
-      </w:r>
-      <w:r>
-        <w:rPr>
-          <w:b/>
-          <w:bCs/>
-        </w:rPr>
-        <w:br/>
-      </w:r>
-      <w:r>
-        <w:t>[</w:t>
-      </w:r>
-      <w:r>
-        <w:t xml:space="preserve">Zorg dat de informatie </w:t>
-      </w:r>
-      <w:r>
-        <w:t xml:space="preserve">die je inlevert duidelijk en </w:t>
-      </w:r>
-      <w:r>
-        <w:t>leesbaar is!</w:t>
-      </w:r>
-      <w:r>
-        <w:t>]</w:t>
-      </w:r>
-      <w:r>
-        <w:br/>
-      </w:r>
-    </w:p>
-    <w:p>
-      <w:pPr>
-        <w:pStyle w:val="Heading3"/>
-        <w:numPr>
-          <w:ilvl w:val="0"/>
-          <w:numId w:val="20"/>
-        </w:numPr>
-      </w:pPr>
-      <w:r>
-        <w:rPr>
-          <w:b/>
-          <w:bCs/>
-        </w:rPr>
-        <w:t xml:space="preserve">Wat is er vandaag bereikt? </w:t>
-      </w:r>
-      <w:r>
-        <w:rPr>
-          <w:b/>
-          <w:bCs/>
-        </w:rPr>
-        <w:br/>
-      </w:r>
-      <w:r>
-        <w:t>[</w:t>
-      </w:r>
-      <w:r>
-        <w:t>Reflecteer op je eigen bijdrage en dat van je teamgenoten.</w:t>
-      </w:r>
-      <w:r>
-        <w:t>]</w:t>
-      </w:r>
-      <w:r>
-        <w:br/>
-      </w:r>
-    </w:p>
-    <w:p>
-      <w:pPr>
-        <w:pStyle w:val="Heading3"/>
-        <w:numPr>
-          <w:ilvl w:val="0"/>
-          <w:numId w:val="20"/>
-        </w:numPr>
-      </w:pPr>
-      <w:r>
-        <w:rPr>
-          <w:b/>
-          <w:bCs/>
-        </w:rPr>
-        <w:t>Beschrijf mogelijke uitdagingen, obstakels en als die er zijn oplossing(en).</w:t>
-      </w:r>
-      <w:r>
-        <w:rPr>
-          <w:b/>
-          <w:bCs/>
-        </w:rPr>
-        <w:br/>
-      </w:r>
-      <w:r>
-        <w:t>[</w:t>
-      </w:r>
-      <w:r>
-        <w:t>Reflecteer op je eigen bijdrage en dat van je teamgenoten.</w:t>
-      </w:r>
-      <w:r>
-        <w:t>]</w:t>
-      </w:r>
-      <w:r>
-        <w:br/>
-      </w:r>
-    </w:p>
-    <w:p>
-      <w:pPr>
-        <w:pStyle w:val="Heading3"/>
-        <w:numPr>
-          <w:ilvl w:val="0"/>
-          <w:numId w:val="20"/>
-        </w:numPr>
-      </w:pPr>
-      <w:r>
-        <w:rPr>
-          <w:b/>
-          <w:bCs/>
-        </w:rPr>
-        <w:t>Geleerde lessen.</w:t>
-      </w:r>
-      <w:r>
-        <w:rPr>
-          <w:b/>
-          <w:bCs/>
-        </w:rPr>
-        <w:br/>
-      </w:r>
-      <w:r>
-        <w:t>[Wat heb je geleerd en neem je mee naar de volgende sprint]</w:t>
-      </w:r>
-    </w:p>
-    <w:p/>
-    <w:p>
-      <w:pPr>
-        <w:pStyle w:val="Heading3"/>
-        <w:numPr>
-          <w:ilvl w:val="0"/>
-          <w:numId w:val="20"/>
-        </w:numPr>
-      </w:pPr>
-      <w:r>
-        <w:rPr>
-          <w:b/>
-          <w:bCs/>
-        </w:rPr>
-        <w:t xml:space="preserve">Vragen en onduidelijkheden. </w:t>
-      </w:r>
-      <w:r>
-        <w:rPr>
-          <w:b/>
-          <w:bCs/>
-        </w:rPr>
-        <w:br/>
-      </w:r>
-      <w:r>
-        <w:t>[</w:t>
-      </w:r>
-      <w:r>
-        <w:t>Heb je alle informatie om verder te kunnen werken. Weet jij wat en wanneer er iets van je wordt verwacht?</w:t>
-      </w:r>
-      <w:r>
-        <w:t>]</w:t>
-      </w:r>
-      <w:r>
-        <w:br/>
-      </w:r>
-    </w:p>
-    <w:p>
-      <w:pPr>
-        <w:pStyle w:val="Heading3"/>
-        <w:numPr>
-          <w:ilvl w:val="0"/>
-          <w:numId w:val="20"/>
-        </w:numPr>
-        <w:rPr>
-          <w:b/>
-          <w:bCs/>
-        </w:rPr>
-      </w:pPr>
-      <w:r>
-        <w:rPr>
-          <w:b/>
-          <w:bCs/>
-        </w:rPr>
-        <w:t>Feedback en waardering.</w:t>
-      </w:r>
-    </w:p>
-    <w:p>
-      <w:pPr>
-        <w:ind w:left="360"/>
-      </w:pPr>
-      <w:r>
-        <w:t>[Welke feedback of waardering heb je voor je groepsleden of zij voor jou]</w:t>
-      </w:r>
-      <w:r>
-        <w:br/>
-      </w:r>
-    </w:p>
-    <w:p>
-      <w:pPr>
-        <w:pStyle w:val="Heading3"/>
-        <w:numPr>
-          <w:ilvl w:val="0"/>
-          <w:numId w:val="20"/>
-        </w:numPr>
-        <w:rPr>
-          <w:i w:val="0"/>
-          <w:iCs/>
-        </w:rPr>
-      </w:pPr>
-      <w:r>
-        <w:rPr>
-          <w:b/>
-          <w:bCs/>
-        </w:rPr>
-        <w:t xml:space="preserve">Verbeterpunten voor morgen. </w:t>
-      </w:r>
-      <w:r>
-        <w:rPr>
-          <w:b/>
-          <w:bCs/>
-        </w:rPr>
-        <w:br/>
-      </w:r>
-      <w:r>
-        <w:t>[</w:t>
-      </w:r>
-      <w:r>
-        <w:t>Heb jij punten voor jezelf of voor je teamgenoten om beter te functioneren?</w:t>
-      </w:r>
-      <w:r>
-        <w:t>]</w:t>
-      </w:r>
-      <w:r>
-        <w:br/>
-      </w:r>
-    </w:p>
-    <w:p>
-      <w:pPr>
-        <w:pStyle w:val="Heading3"/>
-        <w:numPr>
-          <w:ilvl w:val="0"/>
-          <w:numId w:val="20"/>
-        </w:numPr>
-      </w:pPr>
-      <w:r>
-        <w:rPr>
-          <w:b/>
-          <w:bCs/>
-        </w:rPr>
-        <w:t xml:space="preserve">Persoonlijk welzijn. </w:t>
-      </w:r>
-      <w:r>
-        <w:rPr>
-          <w:b/>
-          <w:bCs/>
-        </w:rPr>
-        <w:br/>
-      </w:r>
-      <w:r>
-        <w:t>[</w:t>
-      </w:r>
-      <w:r>
-        <w:t xml:space="preserve">Hoe voel jij je vandaag </w:t>
-      </w:r>
-      <w:r>
-        <w:t xml:space="preserve">denk hierbij aan je </w:t>
-      </w:r>
-      <w:r>
-        <w:t>gezondheid, stressniveau</w:t>
-      </w:r>
-      <w:r>
-        <w:t xml:space="preserve"> heb</w:t>
-      </w:r>
-      <w:r>
-        <w:t xml:space="preserve"> jij het idee dat je kon focussen op je werk?</w:t>
-      </w:r>
-      <w:r>
-        <w:t>]</w:t>
-      </w:r>
-      <w:r>
-        <w:br/>
-      </w:r>
-    </w:p>
-    <w:p>
-      <w:pPr>
-        <w:pStyle w:val="Heading3"/>
-        <w:numPr>
-          <w:ilvl w:val="0"/>
-          <w:numId w:val="20"/>
-        </w:numPr>
-      </w:pPr>
-      <w:r>
-        <w:rPr>
-          <w:b/>
-          <w:bCs/>
-        </w:rPr>
-        <w:t xml:space="preserve">Actiepunten voor de volgende dag. </w:t>
-      </w:r>
-      <w:r>
-        <w:rPr>
-          <w:b/>
-          <w:bCs/>
-        </w:rPr>
-        <w:br/>
-      </w:r>
-      <w:r>
-        <w:t xml:space="preserve">[Welke onderdelen/taken wil je volgende werkdag weer oppakken/ ook te gebruiken voor je volgende Daily </w:t>
-      </w:r>
-      <w:proofErr w:type="spellStart"/>
-      <w:r>
-        <w:t>standUp</w:t>
-      </w:r>
-      <w:proofErr w:type="spellEnd"/>
-      <w:r>
-        <w:t>?]</w:t>
-      </w:r>
-    </w:p>
-    <w:p>
-      <w:pPr>
-        <w:rPr>
-          <w:rFonts w:cstheme="minorHAnsi"/>
-        </w:rPr>
-      </w:pPr>
-    </w:p>
-    <w:p>
-      <w:pPr>
-        <w:rPr>
-          <w:rFonts w:cstheme="minorHAnsi"/>
-        </w:rPr>
-      </w:pPr>
-      <w:r>
-        <w:rPr>
-          <w:rFonts w:cstheme="minorHAnsi"/>
-        </w:rPr>
-        <w:br w:type="page"/>
-      </w:r>
-    </w:p>
-    <w:p>
-      <w:pPr>
-        <w:pStyle w:val="Heading1"/>
-        <w:jc w:val="left"/>
-      </w:pPr>
-      <w:r>
-        <w:t>Dag 3</w:t>
-      </w:r>
-    </w:p>
-    <w:p>
-      <w:pPr>
-        <w:pStyle w:val="Heading3"/>
-        <w:numPr>
-          <w:ilvl w:val="0"/>
-          <w:numId w:val="21"/>
-        </w:numPr>
-      </w:pPr>
-      <w:r>
-        <w:rPr>
-          <w:b/>
-          <w:bCs/>
-        </w:rPr>
-        <w:t xml:space="preserve">Kopie/screenshot van je Daily </w:t>
-      </w:r>
-      <w:proofErr w:type="spellStart"/>
-      <w:r>
-        <w:rPr>
-          <w:b/>
-          <w:bCs/>
-        </w:rPr>
-        <w:t>StandUp</w:t>
-      </w:r>
-      <w:proofErr w:type="spellEnd"/>
-      <w:r>
-        <w:rPr>
-          <w:b/>
-          <w:bCs/>
-        </w:rPr>
-        <w:t xml:space="preserve">. </w:t>
-      </w:r>
-      <w:r>
-        <w:rPr>
-          <w:b/>
-          <w:bCs/>
-        </w:rPr>
-        <w:br/>
-      </w:r>
-      <w:r>
-        <w:t>[</w:t>
-      </w:r>
-      <w:r>
-        <w:t xml:space="preserve">Zorg </w:t>
-      </w:r>
-      <w:r>
-        <w:t xml:space="preserve">ervoor </w:t>
-      </w:r>
-      <w:r>
-        <w:t xml:space="preserve">dat de informatie </w:t>
-      </w:r>
-      <w:r>
-        <w:t xml:space="preserve">die je inlevert duidelijk en </w:t>
-      </w:r>
-      <w:r>
-        <w:t>leesbaar is!</w:t>
-      </w:r>
-      <w:r>
-        <w:t>]</w:t>
-      </w:r>
-      <w:r>
-        <w:br/>
-      </w:r>
-    </w:p>
-    <w:p>
-      <w:pPr>
-        <w:pStyle w:val="Heading3"/>
-        <w:numPr>
-          <w:ilvl w:val="0"/>
-          <w:numId w:val="21"/>
-        </w:numPr>
-      </w:pPr>
-      <w:r>
-        <w:rPr>
-          <w:b/>
-          <w:bCs/>
-        </w:rPr>
-        <w:t xml:space="preserve">Screenshot SCRUM bord. </w:t>
-      </w:r>
-      <w:r>
-        <w:rPr>
-          <w:b/>
-          <w:bCs/>
-        </w:rPr>
-        <w:br/>
-      </w:r>
-      <w:r>
-        <w:t>[</w:t>
-      </w:r>
-      <w:r>
-        <w:t xml:space="preserve">Zorg dat de informatie </w:t>
-      </w:r>
-      <w:r>
-        <w:t xml:space="preserve">die je inlevert duidelijk en </w:t>
-      </w:r>
-      <w:r>
-        <w:t>leesbaar is!</w:t>
-      </w:r>
-      <w:r>
-        <w:t>]</w:t>
-      </w:r>
-      <w:r>
-        <w:br/>
-      </w:r>
-    </w:p>
-    <w:p>
-      <w:pPr>
-        <w:pStyle w:val="Heading3"/>
-        <w:numPr>
-          <w:ilvl w:val="0"/>
-          <w:numId w:val="21"/>
-        </w:numPr>
-      </w:pPr>
-      <w:r>
-        <w:rPr>
-          <w:b/>
-          <w:bCs/>
-        </w:rPr>
-        <w:t xml:space="preserve">Wat is er vandaag bereikt? </w:t>
-      </w:r>
-      <w:r>
-        <w:rPr>
-          <w:b/>
-          <w:bCs/>
-        </w:rPr>
-        <w:br/>
-      </w:r>
-      <w:r>
-        <w:t>[</w:t>
-      </w:r>
-      <w:r>
-        <w:t>Reflecteer op je eigen bijdrage en dat van je teamgenoten.</w:t>
-      </w:r>
-      <w:r>
-        <w:t>]</w:t>
-      </w:r>
-      <w:r>
-        <w:br/>
-      </w:r>
-    </w:p>
-    <w:p>
-      <w:pPr>
-        <w:pStyle w:val="Heading3"/>
-        <w:numPr>
-          <w:ilvl w:val="0"/>
-          <w:numId w:val="21"/>
-        </w:numPr>
-      </w:pPr>
-      <w:r>
-        <w:rPr>
-          <w:b/>
-          <w:bCs/>
-        </w:rPr>
-        <w:t>Beschrijf mogelijke uitdagingen, obstakels en als die er zijn oplossing(en).</w:t>
-      </w:r>
-      <w:r>
-        <w:rPr>
-          <w:b/>
-          <w:bCs/>
-        </w:rPr>
-        <w:br/>
-      </w:r>
-      <w:r>
-        <w:t>[</w:t>
-      </w:r>
-      <w:r>
-        <w:t>Reflecteer op je eigen bijdrage en dat van je teamgenoten.</w:t>
-      </w:r>
-      <w:r>
-        <w:t>]</w:t>
-      </w:r>
-      <w:r>
-        <w:br/>
-      </w:r>
-    </w:p>
-    <w:p>
-      <w:pPr>
-        <w:pStyle w:val="Heading3"/>
-        <w:numPr>
-          <w:ilvl w:val="0"/>
-          <w:numId w:val="21"/>
-        </w:numPr>
-      </w:pPr>
-      <w:r>
-        <w:rPr>
-          <w:b/>
-          <w:bCs/>
-        </w:rPr>
-        <w:t>Geleerde lessen.</w:t>
-      </w:r>
-      <w:r>
-        <w:rPr>
-          <w:b/>
-          <w:bCs/>
-        </w:rPr>
-        <w:br/>
-      </w:r>
-      <w:r>
-        <w:t>[Wat heb je geleerd en neem je mee naar de volgende sprint]</w:t>
-      </w:r>
-    </w:p>
-    <w:p/>
-    <w:p>
-      <w:pPr>
-        <w:pStyle w:val="Heading3"/>
-        <w:numPr>
-          <w:ilvl w:val="0"/>
-          <w:numId w:val="21"/>
-        </w:numPr>
-      </w:pPr>
-      <w:r>
-        <w:rPr>
-          <w:b/>
-          <w:bCs/>
-        </w:rPr>
-        <w:t xml:space="preserve">Vragen en onduidelijkheden. </w:t>
-      </w:r>
-      <w:r>
-        <w:rPr>
-          <w:b/>
-          <w:bCs/>
-        </w:rPr>
-        <w:br/>
-      </w:r>
-      <w:r>
-        <w:t>[</w:t>
-      </w:r>
-      <w:r>
-        <w:t>Heb je alle informatie om verder te kunnen werken. Weet jij wat en wanneer er iets van je wordt verwacht?</w:t>
-      </w:r>
-      <w:r>
-        <w:t>]</w:t>
-      </w:r>
-      <w:r>
-        <w:br/>
-      </w:r>
-    </w:p>
-    <w:p>
-      <w:pPr>
-        <w:pStyle w:val="Heading3"/>
-        <w:numPr>
-          <w:ilvl w:val="0"/>
-          <w:numId w:val="21"/>
-        </w:numPr>
-        <w:rPr>
-          <w:b/>
-          <w:bCs/>
-        </w:rPr>
-      </w:pPr>
-      <w:r>
-        <w:rPr>
-          <w:b/>
-          <w:bCs/>
-        </w:rPr>
-        <w:t>Feedback en waardering.</w:t>
-      </w:r>
-    </w:p>
-    <w:p>
-      <w:pPr>
-        <w:ind w:left="360"/>
-      </w:pPr>
-      <w:r>
-        <w:t>[Welke feedback of waardering heb je voor je groepsleden of zij voor jou]</w:t>
-      </w:r>
-      <w:r>
-        <w:br/>
-      </w:r>
-    </w:p>
-    <w:p>
-      <w:pPr>
-        <w:pStyle w:val="Heading3"/>
-        <w:numPr>
-          <w:ilvl w:val="0"/>
-          <w:numId w:val="21"/>
-        </w:numPr>
-        <w:rPr>
-          <w:i w:val="0"/>
-          <w:iCs/>
-        </w:rPr>
-      </w:pPr>
-      <w:r>
-        <w:rPr>
-          <w:b/>
-          <w:bCs/>
-        </w:rPr>
-        <w:t xml:space="preserve">Verbeterpunten voor morgen. </w:t>
-      </w:r>
-      <w:r>
-        <w:rPr>
-          <w:b/>
-          <w:bCs/>
-        </w:rPr>
-        <w:br/>
-      </w:r>
-      <w:r>
-        <w:t>[</w:t>
-      </w:r>
-      <w:r>
-        <w:t>Heb jij punten voor jezelf of voor je teamgenoten om beter te functioneren?</w:t>
-      </w:r>
-      <w:r>
-        <w:t>]</w:t>
-      </w:r>
-      <w:r>
-        <w:br/>
-      </w:r>
-    </w:p>
-    <w:p>
-      <w:pPr>
-        <w:pStyle w:val="Heading3"/>
-        <w:numPr>
-          <w:ilvl w:val="0"/>
-          <w:numId w:val="21"/>
-        </w:numPr>
-      </w:pPr>
-      <w:r>
-        <w:rPr>
-          <w:b/>
-          <w:bCs/>
-        </w:rPr>
-        <w:t xml:space="preserve">Persoonlijk welzijn. </w:t>
-      </w:r>
-      <w:r>
-        <w:rPr>
-          <w:b/>
-          <w:bCs/>
-        </w:rPr>
-        <w:br/>
-      </w:r>
-      <w:r>
-        <w:t>[</w:t>
-      </w:r>
-      <w:r>
-        <w:t xml:space="preserve">Hoe voel jij je vandaag </w:t>
-      </w:r>
-      <w:r>
-        <w:t xml:space="preserve">denk hierbij aan je </w:t>
-      </w:r>
-      <w:r>
-        <w:t>gezondheid, stressniveau</w:t>
-      </w:r>
-      <w:r>
-        <w:t xml:space="preserve"> heb</w:t>
-      </w:r>
-      <w:r>
-        <w:t xml:space="preserve"> jij het idee dat je kon focussen op je werk?</w:t>
-      </w:r>
-      <w:r>
-        <w:t>]</w:t>
-      </w:r>
-      <w:r>
-        <w:br/>
-      </w:r>
-    </w:p>
-    <w:p>
-      <w:pPr>
-        <w:pStyle w:val="Heading3"/>
-        <w:numPr>
-          <w:ilvl w:val="0"/>
-          <w:numId w:val="21"/>
-        </w:numPr>
-      </w:pPr>
-      <w:r>
-        <w:rPr>
-          <w:b/>
-          <w:bCs/>
-        </w:rPr>
-        <w:t xml:space="preserve">Actiepunten voor de volgende dag. </w:t>
-      </w:r>
-      <w:r>
-        <w:rPr>
-          <w:b/>
-          <w:bCs/>
-        </w:rPr>
-        <w:br/>
-      </w:r>
-      <w:r>
-        <w:t xml:space="preserve">[Welke onderdelen/taken wil je volgende werkdag weer oppakken/ ook te gebruiken voor je volgende Daily </w:t>
-      </w:r>
-      <w:proofErr w:type="spellStart"/>
-      <w:r>
-        <w:t>standUp</w:t>
-      </w:r>
-      <w:proofErr w:type="spellEnd"/>
-      <w:r>
-        <w:t>?]</w:t>
-      </w:r>
-    </w:p>
-    <w:p>
-      <w:pPr>
-        <w:rPr>
-          <w:rFonts w:cstheme="minorHAnsi"/>
-        </w:rPr>
-      </w:pPr>
-    </w:p>
-    <w:p>
-      <w:pPr>
-        <w:rPr>
-          <w:rFonts w:cstheme="minorHAnsi"/>
-        </w:rPr>
-      </w:pPr>
-      <w:r>
-        <w:rPr>
-          <w:rFonts w:cstheme="minorHAnsi"/>
-        </w:rPr>
-        <w:br w:type="page"/>
-      </w:r>
-    </w:p>
-    <w:p>
-      <w:pPr>
-        <w:pStyle w:val="Heading1"/>
-        <w:jc w:val="left"/>
-      </w:pPr>
-      <w:r>
-        <w:t>Dag 4</w:t>
-      </w:r>
-    </w:p>
-    <w:p>
-      <w:pPr>
-        <w:pStyle w:val="Heading3"/>
-        <w:numPr>
-          <w:ilvl w:val="0"/>
-          <w:numId w:val="22"/>
-        </w:numPr>
-      </w:pPr>
-      <w:r>
-        <w:rPr>
-          <w:b/>
-          <w:bCs/>
-        </w:rPr>
-        <w:t xml:space="preserve">Kopie/screenshot van je Daily </w:t>
-      </w:r>
-      <w:proofErr w:type="spellStart"/>
-      <w:r>
-        <w:rPr>
-          <w:b/>
-          <w:bCs/>
-        </w:rPr>
-        <w:t>StandUp</w:t>
-      </w:r>
-      <w:proofErr w:type="spellEnd"/>
-      <w:r>
-        <w:rPr>
-          <w:b/>
-          <w:bCs/>
-        </w:rPr>
-        <w:t xml:space="preserve">. </w:t>
-      </w:r>
-      <w:r>
-        <w:rPr>
-          <w:b/>
-          <w:bCs/>
-        </w:rPr>
-        <w:br/>
-      </w:r>
-      <w:r>
-        <w:t>[</w:t>
-      </w:r>
-      <w:r>
-        <w:t xml:space="preserve">Zorg </w:t>
-      </w:r>
-      <w:r>
-        <w:t xml:space="preserve">ervoor </w:t>
-      </w:r>
-      <w:r>
-        <w:t xml:space="preserve">dat de informatie </w:t>
-      </w:r>
-      <w:r>
-        <w:t xml:space="preserve">die je inlevert duidelijk en </w:t>
-      </w:r>
-      <w:r>
-        <w:t>leesbaar is!</w:t>
-      </w:r>
-      <w:r>
-        <w:t>]</w:t>
-      </w:r>
-      <w:r>
-        <w:br/>
-      </w:r>
-    </w:p>
-    <w:p>
-      <w:pPr>
-        <w:pStyle w:val="Heading3"/>
-        <w:numPr>
-          <w:ilvl w:val="0"/>
-          <w:numId w:val="22"/>
-        </w:numPr>
-      </w:pPr>
-      <w:r>
-        <w:rPr>
-          <w:b/>
-          <w:bCs/>
-        </w:rPr>
-        <w:t xml:space="preserve">Screenshot SCRUM bord. </w:t>
-      </w:r>
-      <w:r>
-        <w:rPr>
-          <w:b/>
-          <w:bCs/>
-        </w:rPr>
-        <w:br/>
-      </w:r>
-      <w:r>
-        <w:t>[</w:t>
-      </w:r>
-      <w:r>
-        <w:t xml:space="preserve">Zorg dat de informatie </w:t>
-      </w:r>
-      <w:r>
-        <w:t xml:space="preserve">die je inlevert duidelijk en </w:t>
-      </w:r>
-      <w:r>
-        <w:t>leesbaar is!</w:t>
-      </w:r>
-      <w:r>
-        <w:t>]</w:t>
-      </w:r>
-      <w:r>
-        <w:br/>
-      </w:r>
-    </w:p>
-    <w:p>
-      <w:pPr>
-        <w:pStyle w:val="Heading3"/>
-        <w:numPr>
-          <w:ilvl w:val="0"/>
-          <w:numId w:val="22"/>
-        </w:numPr>
-      </w:pPr>
-      <w:r>
-        <w:rPr>
-          <w:b/>
-          <w:bCs/>
-        </w:rPr>
-        <w:t xml:space="preserve">Wat is er vandaag bereikt? </w:t>
-      </w:r>
-      <w:r>
-        <w:rPr>
-          <w:b/>
-          <w:bCs/>
-        </w:rPr>
-        <w:br/>
-      </w:r>
-      <w:r>
-        <w:t>[</w:t>
-      </w:r>
-      <w:r>
-        <w:t>Reflecteer op je eigen bijdrage en dat van je teamgenoten.</w:t>
-      </w:r>
-      <w:r>
-        <w:t>]</w:t>
-      </w:r>
-      <w:r>
-        <w:br/>
-      </w:r>
-    </w:p>
-    <w:p>
-      <w:pPr>
-        <w:pStyle w:val="Heading3"/>
-        <w:numPr>
-          <w:ilvl w:val="0"/>
-          <w:numId w:val="22"/>
-        </w:numPr>
-      </w:pPr>
-      <w:r>
-        <w:rPr>
-          <w:b/>
-          <w:bCs/>
-        </w:rPr>
-        <w:t>Beschrijf mogelijke uitdagingen, obstakels en als die er zijn oplossing(en).</w:t>
-      </w:r>
-      <w:r>
-        <w:rPr>
-          <w:b/>
-          <w:bCs/>
-        </w:rPr>
-        <w:br/>
-      </w:r>
-      <w:r>
-        <w:t>[</w:t>
-      </w:r>
-      <w:r>
-        <w:t>Reflecteer op je eigen bijdrage en dat van je teamgenoten.</w:t>
-      </w:r>
-      <w:r>
-        <w:t>]</w:t>
-      </w:r>
-      <w:r>
-        <w:br/>
-      </w:r>
-    </w:p>
-    <w:p>
-      <w:pPr>
-        <w:pStyle w:val="Heading3"/>
-        <w:numPr>
-          <w:ilvl w:val="0"/>
-          <w:numId w:val="22"/>
-        </w:numPr>
-      </w:pPr>
-      <w:r>
-        <w:rPr>
-          <w:b/>
-          <w:bCs/>
-        </w:rPr>
-        <w:t>Geleerde lessen.</w:t>
-      </w:r>
-      <w:r>
-        <w:rPr>
-          <w:b/>
-          <w:bCs/>
-        </w:rPr>
-        <w:br/>
-      </w:r>
-      <w:r>
-        <w:t>[Wat heb je geleerd en neem je mee naar de volgende sprint]</w:t>
-      </w:r>
-    </w:p>
-    <w:p/>
-    <w:p>
-      <w:pPr>
-        <w:pStyle w:val="Heading3"/>
-        <w:numPr>
-          <w:ilvl w:val="0"/>
-          <w:numId w:val="22"/>
-        </w:numPr>
-      </w:pPr>
-      <w:r>
-        <w:rPr>
-          <w:b/>
-          <w:bCs/>
-        </w:rPr>
-        <w:t xml:space="preserve">Vragen en onduidelijkheden. </w:t>
-      </w:r>
-      <w:r>
-        <w:rPr>
-          <w:b/>
-          <w:bCs/>
-        </w:rPr>
-        <w:br/>
-      </w:r>
-      <w:r>
-        <w:t>[</w:t>
-      </w:r>
-      <w:r>
-        <w:t>Heb je alle informatie om verder te kunnen werken. Weet jij wat en wanneer er iets van je wordt verwacht?</w:t>
-      </w:r>
-      <w:r>
-        <w:t>]</w:t>
-      </w:r>
-      <w:r>
-        <w:br/>
-      </w:r>
-    </w:p>
-    <w:p>
-      <w:pPr>
-        <w:pStyle w:val="Heading3"/>
-        <w:numPr>
-          <w:ilvl w:val="0"/>
-          <w:numId w:val="22"/>
-        </w:numPr>
-        <w:rPr>
-          <w:b/>
-          <w:bCs/>
-        </w:rPr>
-      </w:pPr>
-      <w:r>
-        <w:rPr>
-          <w:b/>
-          <w:bCs/>
-        </w:rPr>
-        <w:t>Feedback en waardering.</w:t>
-      </w:r>
-    </w:p>
-    <w:p>
-      <w:pPr>
-        <w:ind w:left="360"/>
-      </w:pPr>
-      <w:r>
-        <w:t>[Welke feedback of waardering heb je voor je groepsleden of zij voor jou]</w:t>
-      </w:r>
-      <w:r>
-        <w:br/>
-      </w:r>
-    </w:p>
-    <w:p>
-      <w:pPr>
-        <w:pStyle w:val="Heading3"/>
-        <w:numPr>
-          <w:ilvl w:val="0"/>
-          <w:numId w:val="22"/>
-        </w:numPr>
-        <w:rPr>
-          <w:i w:val="0"/>
-          <w:iCs/>
-        </w:rPr>
-      </w:pPr>
-      <w:r>
-        <w:rPr>
-          <w:b/>
-          <w:bCs/>
-        </w:rPr>
-        <w:t xml:space="preserve">Verbeterpunten voor morgen. </w:t>
-      </w:r>
-      <w:r>
-        <w:rPr>
-          <w:b/>
-          <w:bCs/>
-        </w:rPr>
-        <w:br/>
-      </w:r>
-      <w:r>
-        <w:t>[</w:t>
-      </w:r>
-      <w:r>
-        <w:t>Heb jij punten voor jezelf of voor je teamgenoten om beter te functioneren?</w:t>
-      </w:r>
-      <w:r>
-        <w:t>]</w:t>
-      </w:r>
-      <w:r>
-        <w:br/>
-      </w:r>
-    </w:p>
-    <w:p>
-      <w:pPr>
-        <w:pStyle w:val="Heading3"/>
-        <w:numPr>
-          <w:ilvl w:val="0"/>
-          <w:numId w:val="22"/>
-        </w:numPr>
-      </w:pPr>
-      <w:r>
-        <w:rPr>
-          <w:b/>
-          <w:bCs/>
-        </w:rPr>
-        <w:t xml:space="preserve">Persoonlijk welzijn. </w:t>
-      </w:r>
-      <w:r>
-        <w:rPr>
-          <w:b/>
-          <w:bCs/>
-        </w:rPr>
-        <w:br/>
-      </w:r>
-      <w:r>
-        <w:t>[</w:t>
-      </w:r>
-      <w:r>
-        <w:t xml:space="preserve">Hoe voel jij je vandaag </w:t>
-      </w:r>
-      <w:r>
-        <w:t xml:space="preserve">denk hierbij aan je </w:t>
-      </w:r>
-      <w:r>
-        <w:t>gezondheid, stressniveau</w:t>
-      </w:r>
-      <w:r>
-        <w:t xml:space="preserve"> heb</w:t>
-      </w:r>
-      <w:r>
-        <w:t xml:space="preserve"> jij het idee dat je kon focussen op je werk?</w:t>
-      </w:r>
-      <w:r>
-        <w:t>]</w:t>
-      </w:r>
-      <w:r>
-        <w:br/>
-      </w:r>
-    </w:p>
-    <w:p>
-      <w:pPr>
-        <w:pStyle w:val="Heading3"/>
-        <w:numPr>
-          <w:ilvl w:val="0"/>
-          <w:numId w:val="22"/>
-        </w:numPr>
-      </w:pPr>
-      <w:r>
-        <w:rPr>
-          <w:b/>
-          <w:bCs/>
-        </w:rPr>
-        <w:t xml:space="preserve">Actiepunten voor de volgende dag. </w:t>
-      </w:r>
-      <w:r>
-        <w:rPr>
-          <w:b/>
-          <w:bCs/>
-        </w:rPr>
-        <w:br/>
-      </w:r>
-      <w:r>
-        <w:t xml:space="preserve">[Welke onderdelen/taken wil je volgende werkdag weer oppakken/ ook te gebruiken voor je volgende Daily </w:t>
-      </w:r>
-      <w:proofErr w:type="spellStart"/>
-      <w:r>
-        <w:t>standUp</w:t>
-      </w:r>
-      <w:proofErr w:type="spellEnd"/>
-      <w:r>
-        <w:t>?]</w:t>
-      </w:r>
-    </w:p>
-    <w:p>
-      <w:pPr>
-        <w:rPr>
-          <w:rFonts w:cstheme="minorHAnsi"/>
-        </w:rPr>
-      </w:pPr>
-    </w:p>
-    <w:p>
-      <w:pPr>
-        <w:rPr>
-          <w:rFonts w:cstheme="minorHAnsi"/>
-        </w:rPr>
-      </w:pPr>
-      <w:r>
-        <w:rPr>
-          <w:rFonts w:cstheme="minorHAnsi"/>
-        </w:rPr>
-        <w:br w:type="page"/>
-      </w:r>
-    </w:p>
-    <w:p>
-      <w:pPr>
-        <w:pStyle w:val="Heading1"/>
-        <w:jc w:val="left"/>
-      </w:pPr>
-      <w:r>
-        <w:t>Dag 5</w:t>
-      </w:r>
-    </w:p>
-    <w:p>
-      <w:pPr>
-        <w:pStyle w:val="Heading3"/>
-        <w:numPr>
-          <w:ilvl w:val="0"/>
-          <w:numId w:val="23"/>
-        </w:numPr>
-      </w:pPr>
-      <w:r>
-        <w:rPr>
-          <w:b/>
-          <w:bCs/>
-        </w:rPr>
-        <w:t xml:space="preserve">Kopie/screenshot van je Daily </w:t>
-      </w:r>
-      <w:proofErr w:type="spellStart"/>
-      <w:r>
-        <w:rPr>
-          <w:b/>
-          <w:bCs/>
-        </w:rPr>
-        <w:t>StandUp</w:t>
-      </w:r>
-      <w:proofErr w:type="spellEnd"/>
-      <w:r>
-        <w:rPr>
-          <w:b/>
-          <w:bCs/>
-        </w:rPr>
-        <w:t xml:space="preserve">. </w:t>
-      </w:r>
-      <w:r>
-        <w:rPr>
-          <w:b/>
-          <w:bCs/>
-        </w:rPr>
-        <w:br/>
-      </w:r>
-      <w:r>
-        <w:t>[</w:t>
-      </w:r>
-      <w:r>
-        <w:t xml:space="preserve">Zorg </w:t>
-      </w:r>
-      <w:r>
-        <w:t xml:space="preserve">ervoor </w:t>
-      </w:r>
-      <w:r>
-        <w:t xml:space="preserve">dat de informatie </w:t>
-      </w:r>
-      <w:r>
-        <w:t xml:space="preserve">die je inlevert duidelijk en </w:t>
-      </w:r>
-      <w:r>
-        <w:t>leesbaar is!</w:t>
-      </w:r>
-      <w:r>
-        <w:t>]</w:t>
-      </w:r>
-      <w:r>
-        <w:br/>
-      </w:r>
-    </w:p>
-    <w:p>
-      <w:pPr>
-        <w:pStyle w:val="Heading3"/>
-        <w:numPr>
-          <w:ilvl w:val="0"/>
-          <w:numId w:val="23"/>
-        </w:numPr>
-      </w:pPr>
-      <w:r>
-        <w:rPr>
-          <w:b/>
-          <w:bCs/>
-        </w:rPr>
-        <w:t xml:space="preserve">Screenshot SCRUM bord. </w:t>
-      </w:r>
-      <w:r>
-        <w:rPr>
-          <w:b/>
-          <w:bCs/>
-        </w:rPr>
-        <w:br/>
-      </w:r>
-      <w:r>
-        <w:t>[</w:t>
-      </w:r>
-      <w:r>
-        <w:t xml:space="preserve">Zorg dat de informatie </w:t>
-      </w:r>
-      <w:r>
-        <w:t xml:space="preserve">die je inlevert duidelijk en </w:t>
-      </w:r>
-      <w:r>
-        <w:t>leesbaar is!</w:t>
-      </w:r>
-      <w:r>
-        <w:t>]</w:t>
-      </w:r>
-      <w:r>
-        <w:br/>
-      </w:r>
-    </w:p>
-    <w:p>
-      <w:pPr>
-        <w:pStyle w:val="Heading3"/>
-        <w:numPr>
-          <w:ilvl w:val="0"/>
-          <w:numId w:val="23"/>
-        </w:numPr>
-      </w:pPr>
-      <w:r>
-        <w:rPr>
-          <w:b/>
-          <w:bCs/>
-        </w:rPr>
-        <w:t xml:space="preserve">Wat is er vandaag bereikt? </w:t>
-      </w:r>
-      <w:r>
-        <w:rPr>
-          <w:b/>
-          <w:bCs/>
-        </w:rPr>
-        <w:br/>
-      </w:r>
-      <w:r>
-        <w:t>[</w:t>
-      </w:r>
-      <w:r>
-        <w:t>Reflecteer op je eigen bijdrage en dat van je teamgenoten.</w:t>
-      </w:r>
-      <w:r>
-        <w:t>]</w:t>
-      </w:r>
-      <w:r>
-        <w:br/>
-      </w:r>
-    </w:p>
-    <w:p>
-      <w:pPr>
-        <w:pStyle w:val="Heading3"/>
-        <w:numPr>
-          <w:ilvl w:val="0"/>
-          <w:numId w:val="23"/>
-        </w:numPr>
-      </w:pPr>
-      <w:r>
-        <w:rPr>
-          <w:b/>
-          <w:bCs/>
-        </w:rPr>
-        <w:t>Beschrijf mogelijke uitdagingen, obstakels en als die er zijn oplossing(en).</w:t>
-      </w:r>
-      <w:r>
-        <w:rPr>
-          <w:b/>
-          <w:bCs/>
-        </w:rPr>
-        <w:br/>
-      </w:r>
-      <w:r>
-        <w:t>[</w:t>
-      </w:r>
-      <w:r>
-        <w:t>Reflecteer op je eigen bijdrage en dat van je teamgenoten.</w:t>
-      </w:r>
-      <w:r>
-        <w:t>]</w:t>
-      </w:r>
-      <w:r>
-        <w:br/>
-      </w:r>
-    </w:p>
-    <w:p>
-      <w:pPr>
-        <w:pStyle w:val="Heading3"/>
-        <w:numPr>
-          <w:ilvl w:val="0"/>
-          <w:numId w:val="23"/>
-        </w:numPr>
-      </w:pPr>
-      <w:r>
-        <w:rPr>
-          <w:b/>
-          <w:bCs/>
-        </w:rPr>
-        <w:t>Geleerde lessen.</w:t>
-      </w:r>
-      <w:r>
-        <w:rPr>
-          <w:b/>
-          <w:bCs/>
-        </w:rPr>
-        <w:br/>
-      </w:r>
-      <w:r>
-        <w:t>[Wat heb je geleerd en neem je mee naar de volgende sprint]</w:t>
-      </w:r>
-    </w:p>
-    <w:p/>
-    <w:p>
-      <w:pPr>
-        <w:pStyle w:val="Heading3"/>
-        <w:numPr>
-          <w:ilvl w:val="0"/>
-          <w:numId w:val="23"/>
-        </w:numPr>
-      </w:pPr>
-      <w:r>
-        <w:rPr>
-          <w:b/>
-          <w:bCs/>
-        </w:rPr>
-        <w:t xml:space="preserve">Vragen en onduidelijkheden. </w:t>
-      </w:r>
-      <w:r>
-        <w:rPr>
-          <w:b/>
-          <w:bCs/>
-        </w:rPr>
-        <w:br/>
-      </w:r>
-      <w:r>
-        <w:t>[</w:t>
-      </w:r>
-      <w:r>
-        <w:t>Heb je alle informatie om verder te kunnen werken. Weet jij wat en wanneer er iets van je wordt verwacht?</w:t>
-      </w:r>
-      <w:r>
-        <w:t>]</w:t>
-      </w:r>
-      <w:r>
-        <w:br/>
-      </w:r>
-    </w:p>
-    <w:p>
-      <w:pPr>
-        <w:pStyle w:val="Heading3"/>
-        <w:numPr>
-          <w:ilvl w:val="0"/>
-          <w:numId w:val="23"/>
-        </w:numPr>
-        <w:rPr>
-          <w:b/>
-          <w:bCs/>
-        </w:rPr>
-      </w:pPr>
-      <w:r>
-        <w:rPr>
-          <w:b/>
-          <w:bCs/>
-        </w:rPr>
-        <w:t>Feedback en waardering.</w:t>
-      </w:r>
-    </w:p>
-    <w:p>
-      <w:pPr>
-        <w:ind w:left="360"/>
-      </w:pPr>
-      <w:r>
-        <w:t>[Welke feedback of waardering heb je voor je groepsleden of zij voor jou]</w:t>
-      </w:r>
-      <w:r>
-        <w:br/>
-      </w:r>
-    </w:p>
-    <w:p>
-      <w:pPr>
-        <w:pStyle w:val="Heading3"/>
-        <w:numPr>
-          <w:ilvl w:val="0"/>
-          <w:numId w:val="23"/>
-        </w:numPr>
-        <w:rPr>
-          <w:i w:val="0"/>
-          <w:iCs/>
-        </w:rPr>
-      </w:pPr>
-      <w:r>
-        <w:rPr>
-          <w:b/>
-          <w:bCs/>
-        </w:rPr>
-        <w:t xml:space="preserve">Verbeterpunten voor morgen. </w:t>
-      </w:r>
-      <w:r>
-        <w:rPr>
-          <w:b/>
-          <w:bCs/>
-        </w:rPr>
-        <w:br/>
-      </w:r>
-      <w:r>
-        <w:t>[</w:t>
-      </w:r>
-      <w:r>
-        <w:t>Heb jij punten voor jezelf of voor je teamgenoten om beter te functioneren?</w:t>
-      </w:r>
-      <w:r>
-        <w:t>]</w:t>
-      </w:r>
-      <w:r>
-        <w:br/>
-      </w:r>
-    </w:p>
-    <w:p>
-      <w:pPr>
-        <w:pStyle w:val="Heading3"/>
-        <w:numPr>
-          <w:ilvl w:val="0"/>
-          <w:numId w:val="23"/>
-        </w:numPr>
-      </w:pPr>
-      <w:r>
-        <w:rPr>
-          <w:b/>
-          <w:bCs/>
-        </w:rPr>
-        <w:t xml:space="preserve">Persoonlijk welzijn. </w:t>
-      </w:r>
-      <w:r>
-        <w:rPr>
-          <w:b/>
-          <w:bCs/>
-        </w:rPr>
-        <w:br/>
-      </w:r>
-      <w:r>
-        <w:t>[</w:t>
-      </w:r>
-      <w:r>
-        <w:t xml:space="preserve">Hoe voel jij je vandaag </w:t>
-      </w:r>
-      <w:r>
-        <w:t xml:space="preserve">denk hierbij aan je </w:t>
-      </w:r>
-      <w:r>
-        <w:t>gezondheid, stressniveau</w:t>
-      </w:r>
-      <w:r>
-        <w:t xml:space="preserve"> heb</w:t>
-      </w:r>
-      <w:r>
-        <w:t xml:space="preserve"> jij het idee dat je kon focussen op je werk?</w:t>
-      </w:r>
-      <w:r>
-        <w:t>]</w:t>
-      </w:r>
-      <w:r>
-        <w:br/>
-      </w:r>
-    </w:p>
-    <w:p>
-      <w:pPr>
-        <w:pStyle w:val="Heading3"/>
-        <w:numPr>
-          <w:ilvl w:val="0"/>
-          <w:numId w:val="23"/>
-        </w:numPr>
-      </w:pPr>
-      <w:r>
-        <w:rPr>
-          <w:b/>
-          <w:bCs/>
-        </w:rPr>
-        <w:t xml:space="preserve">Actiepunten voor de volgende dag. </w:t>
-      </w:r>
-      <w:r>
-        <w:rPr>
-          <w:b/>
-          <w:bCs/>
-        </w:rPr>
-        <w:br/>
-      </w:r>
-      <w:r>
-        <w:t xml:space="preserve">[Welke onderdelen/taken wil je volgende werkdag weer oppakken/ ook te gebruiken voor je volgende Daily </w:t>
-      </w:r>
-      <w:proofErr w:type="spellStart"/>
-      <w:r>
-        <w:t>standUp</w:t>
-      </w:r>
-      <w:proofErr w:type="spellEnd"/>
-      <w:r>
-        <w:t>?]</w:t>
-      </w:r>
-    </w:p>
-    <w:p>
-      <w:pPr>
-        <w:rPr>
-          <w:rFonts w:cstheme="minorHAnsi"/>
-        </w:rPr>
-      </w:pPr>
-    </w:p>
-    <w:p>
-      <w:pPr>
-        <w:rPr>
-          <w:rFonts w:cstheme="minorHAnsi"/>
-        </w:rPr>
-      </w:pPr>
-      <w:r>
-        <w:rPr>
-          <w:rFonts w:cstheme="minorHAnsi"/>
-        </w:rPr>
-        <w:br w:type="page"/>
-      </w:r>
-    </w:p>
-    <w:p>
-      <w:pPr>
-        <w:pStyle w:val="Heading1"/>
-        <w:jc w:val="left"/>
-      </w:pPr>
-      <w:r>
-        <w:t>Dag 6</w:t>
-      </w:r>
-    </w:p>
-    <w:p>
-      <w:pPr>
-        <w:pStyle w:val="Heading3"/>
-        <w:numPr>
-          <w:ilvl w:val="0"/>
-          <w:numId w:val="24"/>
-        </w:numPr>
-      </w:pPr>
-      <w:r>
-        <w:rPr>
-          <w:b/>
-          <w:bCs/>
-        </w:rPr>
-        <w:t xml:space="preserve">Kopie/screenshot van je Daily </w:t>
-      </w:r>
-      <w:proofErr w:type="spellStart"/>
-      <w:r>
-        <w:rPr>
-          <w:b/>
-          <w:bCs/>
-        </w:rPr>
-        <w:t>StandUp</w:t>
-      </w:r>
-      <w:proofErr w:type="spellEnd"/>
-      <w:r>
-        <w:rPr>
-          <w:b/>
-          <w:bCs/>
-        </w:rPr>
-        <w:t xml:space="preserve">. </w:t>
-      </w:r>
-      <w:r>
-        <w:rPr>
-          <w:b/>
-          <w:bCs/>
-        </w:rPr>
-        <w:br/>
-      </w:r>
-      <w:r>
-        <w:t>[</w:t>
-      </w:r>
-      <w:r>
-        <w:t xml:space="preserve">Zorg </w:t>
-      </w:r>
-      <w:r>
-        <w:t xml:space="preserve">ervoor </w:t>
-      </w:r>
-      <w:r>
-        <w:t xml:space="preserve">dat de informatie </w:t>
-      </w:r>
-      <w:r>
-        <w:t xml:space="preserve">die je inlevert duidelijk en </w:t>
-      </w:r>
-      <w:r>
-        <w:t>leesbaar is!</w:t>
-      </w:r>
-      <w:r>
-        <w:t>]</w:t>
-      </w:r>
-      <w:r>
-        <w:br/>
-      </w:r>
-    </w:p>
-    <w:p>
-      <w:pPr>
-        <w:pStyle w:val="Heading3"/>
-        <w:numPr>
-          <w:ilvl w:val="0"/>
-          <w:numId w:val="24"/>
-        </w:numPr>
-      </w:pPr>
-      <w:r>
-        <w:rPr>
-          <w:b/>
-          <w:bCs/>
-        </w:rPr>
-        <w:t xml:space="preserve">Screenshot SCRUM bord. </w:t>
-      </w:r>
-      <w:r>
-        <w:rPr>
-          <w:b/>
-          <w:bCs/>
-        </w:rPr>
-        <w:br/>
-      </w:r>
-      <w:r>
-        <w:t>[</w:t>
-      </w:r>
-      <w:r>
-        <w:t xml:space="preserve">Zorg dat de informatie </w:t>
-      </w:r>
-      <w:r>
-        <w:t xml:space="preserve">die je inlevert duidelijk en </w:t>
-      </w:r>
-      <w:r>
-        <w:t>leesbaar is!</w:t>
-      </w:r>
-      <w:r>
-        <w:t>]</w:t>
-      </w:r>
-      <w:r>
-        <w:br/>
-      </w:r>
-    </w:p>
-    <w:p>
-      <w:pPr>
-        <w:pStyle w:val="Heading3"/>
-        <w:numPr>
-          <w:ilvl w:val="0"/>
-          <w:numId w:val="24"/>
-        </w:numPr>
-      </w:pPr>
-      <w:r>
-        <w:rPr>
-          <w:b/>
-          <w:bCs/>
-        </w:rPr>
-        <w:t xml:space="preserve">Wat is er vandaag bereikt? </w:t>
-      </w:r>
-      <w:r>
-        <w:rPr>
-          <w:b/>
-          <w:bCs/>
-        </w:rPr>
-        <w:br/>
-      </w:r>
-      <w:r>
-        <w:t>[</w:t>
-      </w:r>
-      <w:r>
-        <w:t>Reflecteer op je eigen bijdrage en dat van je teamgenoten.</w:t>
-      </w:r>
-      <w:r>
-        <w:t>]</w:t>
-      </w:r>
-      <w:r>
-        <w:br/>
-      </w:r>
-    </w:p>
-    <w:p>
-      <w:pPr>
-        <w:pStyle w:val="Heading3"/>
-        <w:numPr>
-          <w:ilvl w:val="0"/>
-          <w:numId w:val="24"/>
-        </w:numPr>
-      </w:pPr>
-      <w:r>
-        <w:rPr>
-          <w:b/>
-          <w:bCs/>
-        </w:rPr>
-        <w:t>Beschrijf mogelijke uitdagingen, obstakels en als die er zijn oplossing(en).</w:t>
-      </w:r>
-      <w:r>
-        <w:rPr>
-          <w:b/>
-          <w:bCs/>
-        </w:rPr>
-        <w:br/>
-      </w:r>
-      <w:r>
-        <w:t>[</w:t>
-      </w:r>
-      <w:r>
-        <w:t>Reflecteer op je eigen bijdrage en dat van je teamgenoten.</w:t>
-      </w:r>
-      <w:r>
-        <w:t>]</w:t>
-      </w:r>
-      <w:r>
-        <w:br/>
-      </w:r>
-    </w:p>
-    <w:p>
-      <w:pPr>
-        <w:pStyle w:val="Heading3"/>
-        <w:numPr>
-          <w:ilvl w:val="0"/>
-          <w:numId w:val="24"/>
-        </w:numPr>
-      </w:pPr>
-      <w:r>
-        <w:rPr>
-          <w:b/>
-          <w:bCs/>
-        </w:rPr>
-        <w:t>Geleerde lessen.</w:t>
-      </w:r>
-      <w:r>
-        <w:rPr>
-          <w:b/>
-          <w:bCs/>
-        </w:rPr>
-        <w:br/>
-      </w:r>
-      <w:r>
-        <w:t>[Wat heb je geleerd en neem je mee naar de volgende sprint]</w:t>
-      </w:r>
-    </w:p>
-    <w:p/>
-    <w:p>
-      <w:pPr>
-        <w:pStyle w:val="Heading3"/>
-        <w:numPr>
-          <w:ilvl w:val="0"/>
-          <w:numId w:val="24"/>
-        </w:numPr>
-      </w:pPr>
-      <w:r>
-        <w:rPr>
-          <w:b/>
-          <w:bCs/>
-        </w:rPr>
-        <w:t xml:space="preserve">Vragen en onduidelijkheden. </w:t>
-      </w:r>
-      <w:r>
-        <w:rPr>
-          <w:b/>
-          <w:bCs/>
-        </w:rPr>
-        <w:br/>
-      </w:r>
-      <w:r>
-        <w:t>[</w:t>
-      </w:r>
-      <w:r>
-        <w:t>Heb je alle informatie om verder te kunnen werken. Weet jij wat en wanneer er iets van je wordt verwacht?</w:t>
-      </w:r>
-      <w:r>
-        <w:t>]</w:t>
-      </w:r>
-      <w:r>
-        <w:br/>
-      </w:r>
-    </w:p>
-    <w:p>
-      <w:pPr>
-        <w:pStyle w:val="Heading3"/>
-        <w:numPr>
-          <w:ilvl w:val="0"/>
-          <w:numId w:val="24"/>
-        </w:numPr>
-        <w:rPr>
-          <w:b/>
-          <w:bCs/>
-        </w:rPr>
-      </w:pPr>
-      <w:r>
-        <w:rPr>
-          <w:b/>
-          <w:bCs/>
-        </w:rPr>
-        <w:t>Feedback en waardering.</w:t>
-      </w:r>
-    </w:p>
-    <w:p>
-      <w:pPr>
-        <w:ind w:left="360"/>
-      </w:pPr>
-      <w:r>
-        <w:t>[Welke feedback of waardering heb je voor je groepsleden of zij voor jou]</w:t>
-      </w:r>
-      <w:r>
-        <w:br/>
-      </w:r>
-    </w:p>
-    <w:p>
-      <w:pPr>
-        <w:pStyle w:val="Heading3"/>
-        <w:numPr>
-          <w:ilvl w:val="0"/>
-          <w:numId w:val="24"/>
-        </w:numPr>
-        <w:rPr>
-          <w:i w:val="0"/>
-          <w:iCs/>
-        </w:rPr>
-      </w:pPr>
-      <w:r>
-        <w:rPr>
-          <w:b/>
-          <w:bCs/>
-        </w:rPr>
-        <w:t xml:space="preserve">Verbeterpunten voor morgen. </w:t>
-      </w:r>
-      <w:r>
-        <w:rPr>
-          <w:b/>
-          <w:bCs/>
-        </w:rPr>
-        <w:br/>
-      </w:r>
-      <w:r>
-        <w:t>[</w:t>
-      </w:r>
-      <w:r>
-        <w:t>Heb jij punten voor jezelf of voor je teamgenoten om beter te functioneren?</w:t>
-      </w:r>
-      <w:r>
-        <w:t>]</w:t>
-      </w:r>
-      <w:r>
-        <w:br/>
-      </w:r>
-    </w:p>
-    <w:p>
-      <w:pPr>
-        <w:pStyle w:val="Heading3"/>
-        <w:numPr>
-          <w:ilvl w:val="0"/>
-          <w:numId w:val="24"/>
-        </w:numPr>
-      </w:pPr>
-      <w:r>
-        <w:rPr>
-          <w:b/>
-          <w:bCs/>
-        </w:rPr>
-        <w:t xml:space="preserve">Persoonlijk welzijn. </w:t>
-      </w:r>
-      <w:r>
-        <w:rPr>
-          <w:b/>
-          <w:bCs/>
-        </w:rPr>
-        <w:br/>
-      </w:r>
-      <w:r>
-        <w:t>[</w:t>
-      </w:r>
-      <w:r>
-        <w:t xml:space="preserve">Hoe voel jij je vandaag </w:t>
-      </w:r>
-      <w:r>
-        <w:t xml:space="preserve">denk hierbij aan je </w:t>
-      </w:r>
-      <w:r>
-        <w:t>gezondheid, stressniveau</w:t>
-      </w:r>
-      <w:r>
-        <w:t xml:space="preserve"> heb</w:t>
-      </w:r>
-      <w:r>
-        <w:t xml:space="preserve"> jij het idee dat je kon focussen op je werk?</w:t>
-      </w:r>
-      <w:r>
-        <w:t>]</w:t>
-      </w:r>
-      <w:r>
-        <w:br/>
-      </w:r>
-    </w:p>
-    <w:p>
-      <w:pPr>
-        <w:pStyle w:val="Heading3"/>
-        <w:numPr>
-          <w:ilvl w:val="0"/>
-          <w:numId w:val="24"/>
-        </w:numPr>
-      </w:pPr>
-      <w:r>
-        <w:rPr>
-          <w:b/>
-          <w:bCs/>
-        </w:rPr>
-        <w:t xml:space="preserve">Actiepunten voor de volgende dag. </w:t>
-      </w:r>
-      <w:r>
-        <w:rPr>
-          <w:b/>
-          <w:bCs/>
-        </w:rPr>
-        <w:br/>
-      </w:r>
-      <w:r>
-        <w:t xml:space="preserve">[Welke onderdelen/taken wil je volgende werkdag weer oppakken/ ook te gebruiken voor je volgende Daily </w:t>
-      </w:r>
-      <w:proofErr w:type="spellStart"/>
-      <w:r>
-        <w:t>standUp</w:t>
-      </w:r>
-      <w:proofErr w:type="spellEnd"/>
-      <w:r>
-        <w:t>?]</w:t>
+        <w:t>Voor volgende sprint ga ik een begin maken aan het unity project opzetten.</w:t>
       </w:r>
     </w:p>
     <w:sectPr>
-      <w:footerReference w:type="default" r:id="rId12"/>
-      <w:headerReference w:type="first" r:id="rId13"/>
-      <w:footerReference w:type="first" r:id="rId14"/>
+      <w:footerReference w:type="default" r:id="rId18"/>
+      <w:headerReference w:type="first" r:id="rId19"/>
+      <w:footerReference w:type="first" r:id="rId20"/>
       <w:pgSz w:w="11906" w:h="16838"/>
       <w:pgMar w:top="1417" w:right="1417" w:bottom="1417" w:left="1417" w:header="708" w:footer="708" w:gutter="0"/>
       <w:cols w:space="708"/>
@@ -4226,7 +2533,7 @@
 </file>
 
 <file path=word/endnotes.xml><?xml version="1.0" encoding="utf-8"?>
-<w:endnotes xmlns:wpc="http://schemas.microsoft.com/office/word/2010/wordprocessingCanvas" xmlns:cx="http://schemas.microsoft.com/office/drawing/2014/chartex" xmlns:cx1="http://schemas.microsoft.com/office/drawing/2015/9/8/chartex" xmlns:cx2="http://schemas.microsoft.com/office/drawing/2015/10/21/chartex" xmlns:cx3="http://schemas.microsoft.com/office/drawing/2016/5/9/chartex" xmlns:cx4="http://schemas.microsoft.com/office/drawing/2016/5/10/chartex" xmlns:cx5="http://schemas.microsoft.com/office/drawing/2016/5/11/chartex" xmlns:cx6="http://schemas.microsoft.com/office/drawing/2016/5/12/chartex" xmlns:cx7="http://schemas.microsoft.com/office/drawing/2016/5/13/chartex" xmlns:cx8="http://schemas.microsoft.com/office/drawing/2016/5/14/chartex" xmlns:mc="http://schemas.openxmlformats.org/markup-compatibility/2006" xmlns:aink="http://schemas.microsoft.com/office/drawing/2016/ink" xmlns:am3d="http://schemas.microsoft.com/office/drawing/2017/model3d" xmlns:o="urn:schemas-microsoft-com:office:office" xmlns:oel="http://schemas.microsoft.com/office/2019/extlst" xmlns:r="http://schemas.openxmlformats.org/officeDocument/2006/relationships" xmlns:m="http://schemas.openxmlformats.org/officeDocument/2006/math" xmlns:v="urn:schemas-microsoft-com:vml" xmlns:wp14="http://schemas.microsoft.com/office/word/2010/wordprocessingDrawing" xmlns:wp="http://schemas.openxmlformats.org/drawingml/2006/wordprocessingDrawing" xmlns:w10="urn:schemas-microsoft-com:office:word" xmlns:w="http://schemas.openxmlformats.org/wordprocessingml/2006/main" xmlns:w14="http://schemas.microsoft.com/office/word/2010/wordml" xmlns:w15="http://schemas.microsoft.com/office/word/2012/wordml" xmlns:w16cex="http://schemas.microsoft.com/office/word/2018/wordml/cex" xmlns:w16cid="http://schemas.microsoft.com/office/word/2016/wordml/cid" xmlns:w16="http://schemas.microsoft.com/office/word/2018/wordml" xmlns:w16du="http://schemas.microsoft.com/office/word/2023/wordml/word16du" xmlns:w16sdtdh="http://schemas.microsoft.com/office/word/2020/wordml/sdtdatahash" xmlns:w16se="http://schemas.microsoft.com/office/word/2015/wordml/symex" xmlns:wpg="http://schemas.microsoft.com/office/word/2010/wordprocessingGroup" xmlns:wpi="http://schemas.microsoft.com/office/word/2010/wordprocessingInk" xmlns:wne="http://schemas.microsoft.com/office/word/2006/wordml" xmlns:wps="http://schemas.microsoft.com/office/word/2010/wordprocessingShape" mc:Ignorable="w14 w15 w16se w16cid w16 w16cex w16sdtdh w16du wp14">
+<w:endnotes xmlns:wpc="http://schemas.microsoft.com/office/word/2010/wordprocessingCanvas" xmlns:cx="http://schemas.microsoft.com/office/drawing/2014/chartex" xmlns:cx1="http://schemas.microsoft.com/office/drawing/2015/9/8/chartex" xmlns:cx2="http://schemas.microsoft.com/office/drawing/2015/10/21/chartex" xmlns:cx3="http://schemas.microsoft.com/office/drawing/2016/5/9/chartex" xmlns:cx4="http://schemas.microsoft.com/office/drawing/2016/5/10/chartex" xmlns:cx5="http://schemas.microsoft.com/office/drawing/2016/5/11/chartex" xmlns:cx6="http://schemas.microsoft.com/office/drawing/2016/5/12/chartex" xmlns:cx7="http://schemas.microsoft.com/office/drawing/2016/5/13/chartex" xmlns:cx8="http://schemas.microsoft.com/office/drawing/2016/5/14/chartex" xmlns:mc="http://schemas.openxmlformats.org/markup-compatibility/2006" xmlns:aink="http://schemas.microsoft.com/office/drawing/2016/ink" xmlns:am3d="http://schemas.microsoft.com/office/drawing/2017/model3d" xmlns:o="urn:schemas-microsoft-com:office:office" xmlns:oel="http://schemas.microsoft.com/office/2019/extlst" xmlns:r="http://schemas.openxmlformats.org/officeDocument/2006/relationships" xmlns:m="http://schemas.openxmlformats.org/officeDocument/2006/math" xmlns:v="urn:schemas-microsoft-com:vml" xmlns:wp14="http://schemas.microsoft.com/office/word/2010/wordprocessingDrawing" xmlns:wp="http://schemas.openxmlformats.org/drawingml/2006/wordprocessingDrawing" xmlns:w10="urn:schemas-microsoft-com:office:word" xmlns:w="http://schemas.openxmlformats.org/wordprocessingml/2006/main" xmlns:w14="http://schemas.microsoft.com/office/word/2010/wordml" xmlns:w15="http://schemas.microsoft.com/office/word/2012/wordml" xmlns:w16cex="http://schemas.microsoft.com/office/word/2018/wordml/cex" xmlns:w16cid="http://schemas.microsoft.com/office/word/2016/wordml/cid" xmlns:w16="http://schemas.microsoft.com/office/word/2018/wordml" xmlns:w16du="http://schemas.microsoft.com/office/word/2023/wordml/word16du" xmlns:w16sdtdh="http://schemas.microsoft.com/office/word/2020/wordml/sdtdatahash" xmlns:w16sdtfl="http://schemas.microsoft.com/office/word/2024/wordml/sdtformatlock" xmlns:w16se="http://schemas.microsoft.com/office/word/2015/wordml/symex" xmlns:wpg="http://schemas.microsoft.com/office/word/2010/wordprocessingGroup" xmlns:wpi="http://schemas.microsoft.com/office/word/2010/wordprocessingInk" xmlns:wne="http://schemas.microsoft.com/office/word/2006/wordml" xmlns:wps="http://schemas.microsoft.com/office/word/2010/wordprocessingShape" mc:Ignorable="w14 w15 w16se w16cid w16 w16cex w16sdtdh w16sdtfl w16du wp14">
   <w:endnote w:type="separator" w:id="-1">
     <w:p>
       <w:pPr>
@@ -4258,7 +2565,7 @@
 </file>
 
 <file path=word/footer1.xml><?xml version="1.0" encoding="utf-8"?>
-<w:ftr xmlns:wpc="http://schemas.microsoft.com/office/word/2010/wordprocessingCanvas" xmlns:cx="http://schemas.microsoft.com/office/drawing/2014/chartex" xmlns:cx1="http://schemas.microsoft.com/office/drawing/2015/9/8/chartex" xmlns:cx2="http://schemas.microsoft.com/office/drawing/2015/10/21/chartex" xmlns:cx3="http://schemas.microsoft.com/office/drawing/2016/5/9/chartex" xmlns:cx4="http://schemas.microsoft.com/office/drawing/2016/5/10/chartex" xmlns:cx5="http://schemas.microsoft.com/office/drawing/2016/5/11/chartex" xmlns:cx6="http://schemas.microsoft.com/office/drawing/2016/5/12/chartex" xmlns:cx7="http://schemas.microsoft.com/office/drawing/2016/5/13/chartex" xmlns:cx8="http://schemas.microsoft.com/office/drawing/2016/5/14/chartex" xmlns:mc="http://schemas.openxmlformats.org/markup-compatibility/2006" xmlns:aink="http://schemas.microsoft.com/office/drawing/2016/ink" xmlns:am3d="http://schemas.microsoft.com/office/drawing/2017/model3d" xmlns:o="urn:schemas-microsoft-com:office:office" xmlns:oel="http://schemas.microsoft.com/office/2019/extlst" xmlns:r="http://schemas.openxmlformats.org/officeDocument/2006/relationships" xmlns:m="http://schemas.openxmlformats.org/officeDocument/2006/math" xmlns:v="urn:schemas-microsoft-com:vml" xmlns:wp14="http://schemas.microsoft.com/office/word/2010/wordprocessingDrawing" xmlns:wp="http://schemas.openxmlformats.org/drawingml/2006/wordprocessingDrawing" xmlns:w10="urn:schemas-microsoft-com:office:word" xmlns:w="http://schemas.openxmlformats.org/wordprocessingml/2006/main" xmlns:w14="http://schemas.microsoft.com/office/word/2010/wordml" xmlns:w15="http://schemas.microsoft.com/office/word/2012/wordml" xmlns:w16cex="http://schemas.microsoft.com/office/word/2018/wordml/cex" xmlns:w16cid="http://schemas.microsoft.com/office/word/2016/wordml/cid" xmlns:w16="http://schemas.microsoft.com/office/word/2018/wordml" xmlns:w16du="http://schemas.microsoft.com/office/word/2023/wordml/word16du" xmlns:w16sdtdh="http://schemas.microsoft.com/office/word/2020/wordml/sdtdatahash" xmlns:w16se="http://schemas.microsoft.com/office/word/2015/wordml/symex" xmlns:wpg="http://schemas.microsoft.com/office/word/2010/wordprocessingGroup" xmlns:wpi="http://schemas.microsoft.com/office/word/2010/wordprocessingInk" xmlns:wne="http://schemas.microsoft.com/office/word/2006/wordml" xmlns:wps="http://schemas.microsoft.com/office/word/2010/wordprocessingShape" mc:Ignorable="w14 w15 w16se w16cid w16 w16cex w16sdtdh w16du wp14">
+<w:ftr xmlns:wpc="http://schemas.microsoft.com/office/word/2010/wordprocessingCanvas" xmlns:cx="http://schemas.microsoft.com/office/drawing/2014/chartex" xmlns:cx1="http://schemas.microsoft.com/office/drawing/2015/9/8/chartex" xmlns:cx2="http://schemas.microsoft.com/office/drawing/2015/10/21/chartex" xmlns:cx3="http://schemas.microsoft.com/office/drawing/2016/5/9/chartex" xmlns:cx4="http://schemas.microsoft.com/office/drawing/2016/5/10/chartex" xmlns:cx5="http://schemas.microsoft.com/office/drawing/2016/5/11/chartex" xmlns:cx6="http://schemas.microsoft.com/office/drawing/2016/5/12/chartex" xmlns:cx7="http://schemas.microsoft.com/office/drawing/2016/5/13/chartex" xmlns:cx8="http://schemas.microsoft.com/office/drawing/2016/5/14/chartex" xmlns:mc="http://schemas.openxmlformats.org/markup-compatibility/2006" xmlns:aink="http://schemas.microsoft.com/office/drawing/2016/ink" xmlns:am3d="http://schemas.microsoft.com/office/drawing/2017/model3d" xmlns:o="urn:schemas-microsoft-com:office:office" xmlns:oel="http://schemas.microsoft.com/office/2019/extlst" xmlns:r="http://schemas.openxmlformats.org/officeDocument/2006/relationships" xmlns:m="http://schemas.openxmlformats.org/officeDocument/2006/math" xmlns:v="urn:schemas-microsoft-com:vml" xmlns:wp14="http://schemas.microsoft.com/office/word/2010/wordprocessingDrawing" xmlns:wp="http://schemas.openxmlformats.org/drawingml/2006/wordprocessingDrawing" xmlns:w10="urn:schemas-microsoft-com:office:word" xmlns:w="http://schemas.openxmlformats.org/wordprocessingml/2006/main" xmlns:w14="http://schemas.microsoft.com/office/word/2010/wordml" xmlns:w15="http://schemas.microsoft.com/office/word/2012/wordml" xmlns:w16cex="http://schemas.microsoft.com/office/word/2018/wordml/cex" xmlns:w16cid="http://schemas.microsoft.com/office/word/2016/wordml/cid" xmlns:w16="http://schemas.microsoft.com/office/word/2018/wordml" xmlns:w16du="http://schemas.microsoft.com/office/word/2023/wordml/word16du" xmlns:w16sdtdh="http://schemas.microsoft.com/office/word/2020/wordml/sdtdatahash" xmlns:w16sdtfl="http://schemas.microsoft.com/office/word/2024/wordml/sdtformatlock" xmlns:w16se="http://schemas.microsoft.com/office/word/2015/wordml/symex" xmlns:wpg="http://schemas.microsoft.com/office/word/2010/wordprocessingGroup" xmlns:wpi="http://schemas.microsoft.com/office/word/2010/wordprocessingInk" xmlns:wne="http://schemas.microsoft.com/office/word/2006/wordml" xmlns:wps="http://schemas.microsoft.com/office/word/2010/wordprocessingShape" mc:Ignorable="w14 w15 w16se w16cid w16 w16cex w16sdtdh w16sdtfl w16du wp14">
   <w:p>
     <w:pPr>
       <w:pBdr>
@@ -4364,27 +2671,7 @@
         <w:szCs w:val="16"/>
         <w:lang w:val="en-US"/>
       </w:rPr>
-      <w:t xml:space="preserve">             </w:t>
-    </w:r>
-    <w:proofErr w:type="spellStart"/>
-    <w:r>
-      <w:rPr>
-        <w:color w:val="000000"/>
-        <w:sz w:val="16"/>
-        <w:szCs w:val="16"/>
-        <w:lang w:val="en-US"/>
-      </w:rPr>
-      <w:t>Sjabloon</w:t>
-    </w:r>
-    <w:proofErr w:type="spellEnd"/>
-    <w:r>
-      <w:rPr>
-        <w:color w:val="000000"/>
-        <w:sz w:val="16"/>
-        <w:szCs w:val="16"/>
-        <w:lang w:val="en-US"/>
-      </w:rPr>
-      <w:t xml:space="preserve"> </w:t>
+      <w:t xml:space="preserve">             Sjabloon </w:t>
     </w:r>
     <w:r>
       <w:rPr>
@@ -4522,7 +2809,7 @@
 </file>
 
 <file path=word/footer2.xml><?xml version="1.0" encoding="utf-8"?>
-<w:ftr xmlns:wpc="http://schemas.microsoft.com/office/word/2010/wordprocessingCanvas" xmlns:cx="http://schemas.microsoft.com/office/drawing/2014/chartex" xmlns:cx1="http://schemas.microsoft.com/office/drawing/2015/9/8/chartex" xmlns:cx2="http://schemas.microsoft.com/office/drawing/2015/10/21/chartex" xmlns:cx3="http://schemas.microsoft.com/office/drawing/2016/5/9/chartex" xmlns:cx4="http://schemas.microsoft.com/office/drawing/2016/5/10/chartex" xmlns:cx5="http://schemas.microsoft.com/office/drawing/2016/5/11/chartex" xmlns:cx6="http://schemas.microsoft.com/office/drawing/2016/5/12/chartex" xmlns:cx7="http://schemas.microsoft.com/office/drawing/2016/5/13/chartex" xmlns:cx8="http://schemas.microsoft.com/office/drawing/2016/5/14/chartex" xmlns:mc="http://schemas.openxmlformats.org/markup-compatibility/2006" xmlns:aink="http://schemas.microsoft.com/office/drawing/2016/ink" xmlns:am3d="http://schemas.microsoft.com/office/drawing/2017/model3d" xmlns:o="urn:schemas-microsoft-com:office:office" xmlns:oel="http://schemas.microsoft.com/office/2019/extlst" xmlns:r="http://schemas.openxmlformats.org/officeDocument/2006/relationships" xmlns:m="http://schemas.openxmlformats.org/officeDocument/2006/math" xmlns:v="urn:schemas-microsoft-com:vml" xmlns:wp14="http://schemas.microsoft.com/office/word/2010/wordprocessingDrawing" xmlns:wp="http://schemas.openxmlformats.org/drawingml/2006/wordprocessingDrawing" xmlns:w10="urn:schemas-microsoft-com:office:word" xmlns:w="http://schemas.openxmlformats.org/wordprocessingml/2006/main" xmlns:w14="http://schemas.microsoft.com/office/word/2010/wordml" xmlns:w15="http://schemas.microsoft.com/office/word/2012/wordml" xmlns:w16cex="http://schemas.microsoft.com/office/word/2018/wordml/cex" xmlns:w16cid="http://schemas.microsoft.com/office/word/2016/wordml/cid" xmlns:w16="http://schemas.microsoft.com/office/word/2018/wordml" xmlns:w16du="http://schemas.microsoft.com/office/word/2023/wordml/word16du" xmlns:w16sdtdh="http://schemas.microsoft.com/office/word/2020/wordml/sdtdatahash" xmlns:w16se="http://schemas.microsoft.com/office/word/2015/wordml/symex" xmlns:wpg="http://schemas.microsoft.com/office/word/2010/wordprocessingGroup" xmlns:wpi="http://schemas.microsoft.com/office/word/2010/wordprocessingInk" xmlns:wne="http://schemas.microsoft.com/office/word/2006/wordml" xmlns:wps="http://schemas.microsoft.com/office/word/2010/wordprocessingShape" mc:Ignorable="w14 w15 w16se w16cid w16 w16cex w16sdtdh w16du wp14">
+<w:ftr xmlns:wpc="http://schemas.microsoft.com/office/word/2010/wordprocessingCanvas" xmlns:cx="http://schemas.microsoft.com/office/drawing/2014/chartex" xmlns:cx1="http://schemas.microsoft.com/office/drawing/2015/9/8/chartex" xmlns:cx2="http://schemas.microsoft.com/office/drawing/2015/10/21/chartex" xmlns:cx3="http://schemas.microsoft.com/office/drawing/2016/5/9/chartex" xmlns:cx4="http://schemas.microsoft.com/office/drawing/2016/5/10/chartex" xmlns:cx5="http://schemas.microsoft.com/office/drawing/2016/5/11/chartex" xmlns:cx6="http://schemas.microsoft.com/office/drawing/2016/5/12/chartex" xmlns:cx7="http://schemas.microsoft.com/office/drawing/2016/5/13/chartex" xmlns:cx8="http://schemas.microsoft.com/office/drawing/2016/5/14/chartex" xmlns:mc="http://schemas.openxmlformats.org/markup-compatibility/2006" xmlns:aink="http://schemas.microsoft.com/office/drawing/2016/ink" xmlns:am3d="http://schemas.microsoft.com/office/drawing/2017/model3d" xmlns:o="urn:schemas-microsoft-com:office:office" xmlns:oel="http://schemas.microsoft.com/office/2019/extlst" xmlns:r="http://schemas.openxmlformats.org/officeDocument/2006/relationships" xmlns:m="http://schemas.openxmlformats.org/officeDocument/2006/math" xmlns:v="urn:schemas-microsoft-com:vml" xmlns:wp14="http://schemas.microsoft.com/office/word/2010/wordprocessingDrawing" xmlns:wp="http://schemas.openxmlformats.org/drawingml/2006/wordprocessingDrawing" xmlns:w10="urn:schemas-microsoft-com:office:word" xmlns:w="http://schemas.openxmlformats.org/wordprocessingml/2006/main" xmlns:w14="http://schemas.microsoft.com/office/word/2010/wordml" xmlns:w15="http://schemas.microsoft.com/office/word/2012/wordml" xmlns:w16cex="http://schemas.microsoft.com/office/word/2018/wordml/cex" xmlns:w16cid="http://schemas.microsoft.com/office/word/2016/wordml/cid" xmlns:w16="http://schemas.microsoft.com/office/word/2018/wordml" xmlns:w16du="http://schemas.microsoft.com/office/word/2023/wordml/word16du" xmlns:w16sdtdh="http://schemas.microsoft.com/office/word/2020/wordml/sdtdatahash" xmlns:w16sdtfl="http://schemas.microsoft.com/office/word/2024/wordml/sdtformatlock" xmlns:w16se="http://schemas.microsoft.com/office/word/2015/wordml/symex" xmlns:wpg="http://schemas.microsoft.com/office/word/2010/wordprocessingGroup" xmlns:wpi="http://schemas.microsoft.com/office/word/2010/wordprocessingInk" xmlns:wne="http://schemas.microsoft.com/office/word/2006/wordml" xmlns:wps="http://schemas.microsoft.com/office/word/2010/wordprocessingShape" mc:Ignorable="w14 w15 w16se w16cid w16 w16cex w16sdtdh w16sdtfl w16du wp14">
   <w:p>
     <w:pPr>
       <w:jc w:val="center"/>
@@ -4536,7 +2823,7 @@
 </file>
 
 <file path=word/footnotes.xml><?xml version="1.0" encoding="utf-8"?>
-<w:footnotes xmlns:wpc="http://schemas.microsoft.com/office/word/2010/wordprocessingCanvas" xmlns:cx="http://schemas.microsoft.com/office/drawing/2014/chartex" xmlns:cx1="http://schemas.microsoft.com/office/drawing/2015/9/8/chartex" xmlns:cx2="http://schemas.microsoft.com/office/drawing/2015/10/21/chartex" xmlns:cx3="http://schemas.microsoft.com/office/drawing/2016/5/9/chartex" xmlns:cx4="http://schemas.microsoft.com/office/drawing/2016/5/10/chartex" xmlns:cx5="http://schemas.microsoft.com/office/drawing/2016/5/11/chartex" xmlns:cx6="http://schemas.microsoft.com/office/drawing/2016/5/12/chartex" xmlns:cx7="http://schemas.microsoft.com/office/drawing/2016/5/13/chartex" xmlns:cx8="http://schemas.microsoft.com/office/drawing/2016/5/14/chartex" xmlns:mc="http://schemas.openxmlformats.org/markup-compatibility/2006" xmlns:aink="http://schemas.microsoft.com/office/drawing/2016/ink" xmlns:am3d="http://schemas.microsoft.com/office/drawing/2017/model3d" xmlns:o="urn:schemas-microsoft-com:office:office" xmlns:oel="http://schemas.microsoft.com/office/2019/extlst" xmlns:r="http://schemas.openxmlformats.org/officeDocument/2006/relationships" xmlns:m="http://schemas.openxmlformats.org/officeDocument/2006/math" xmlns:v="urn:schemas-microsoft-com:vml" xmlns:wp14="http://schemas.microsoft.com/office/word/2010/wordprocessingDrawing" xmlns:wp="http://schemas.openxmlformats.org/drawingml/2006/wordprocessingDrawing" xmlns:w10="urn:schemas-microsoft-com:office:word" xmlns:w="http://schemas.openxmlformats.org/wordprocessingml/2006/main" xmlns:w14="http://schemas.microsoft.com/office/word/2010/wordml" xmlns:w15="http://schemas.microsoft.com/office/word/2012/wordml" xmlns:w16cex="http://schemas.microsoft.com/office/word/2018/wordml/cex" xmlns:w16cid="http://schemas.microsoft.com/office/word/2016/wordml/cid" xmlns:w16="http://schemas.microsoft.com/office/word/2018/wordml" xmlns:w16du="http://schemas.microsoft.com/office/word/2023/wordml/word16du" xmlns:w16sdtdh="http://schemas.microsoft.com/office/word/2020/wordml/sdtdatahash" xmlns:w16se="http://schemas.microsoft.com/office/word/2015/wordml/symex" xmlns:wpg="http://schemas.microsoft.com/office/word/2010/wordprocessingGroup" xmlns:wpi="http://schemas.microsoft.com/office/word/2010/wordprocessingInk" xmlns:wne="http://schemas.microsoft.com/office/word/2006/wordml" xmlns:wps="http://schemas.microsoft.com/office/word/2010/wordprocessingShape" mc:Ignorable="w14 w15 w16se w16cid w16 w16cex w16sdtdh w16du wp14">
+<w:footnotes xmlns:wpc="http://schemas.microsoft.com/office/word/2010/wordprocessingCanvas" xmlns:cx="http://schemas.microsoft.com/office/drawing/2014/chartex" xmlns:cx1="http://schemas.microsoft.com/office/drawing/2015/9/8/chartex" xmlns:cx2="http://schemas.microsoft.com/office/drawing/2015/10/21/chartex" xmlns:cx3="http://schemas.microsoft.com/office/drawing/2016/5/9/chartex" xmlns:cx4="http://schemas.microsoft.com/office/drawing/2016/5/10/chartex" xmlns:cx5="http://schemas.microsoft.com/office/drawing/2016/5/11/chartex" xmlns:cx6="http://schemas.microsoft.com/office/drawing/2016/5/12/chartex" xmlns:cx7="http://schemas.microsoft.com/office/drawing/2016/5/13/chartex" xmlns:cx8="http://schemas.microsoft.com/office/drawing/2016/5/14/chartex" xmlns:mc="http://schemas.openxmlformats.org/markup-compatibility/2006" xmlns:aink="http://schemas.microsoft.com/office/drawing/2016/ink" xmlns:am3d="http://schemas.microsoft.com/office/drawing/2017/model3d" xmlns:o="urn:schemas-microsoft-com:office:office" xmlns:oel="http://schemas.microsoft.com/office/2019/extlst" xmlns:r="http://schemas.openxmlformats.org/officeDocument/2006/relationships" xmlns:m="http://schemas.openxmlformats.org/officeDocument/2006/math" xmlns:v="urn:schemas-microsoft-com:vml" xmlns:wp14="http://schemas.microsoft.com/office/word/2010/wordprocessingDrawing" xmlns:wp="http://schemas.openxmlformats.org/drawingml/2006/wordprocessingDrawing" xmlns:w10="urn:schemas-microsoft-com:office:word" xmlns:w="http://schemas.openxmlformats.org/wordprocessingml/2006/main" xmlns:w14="http://schemas.microsoft.com/office/word/2010/wordml" xmlns:w15="http://schemas.microsoft.com/office/word/2012/wordml" xmlns:w16cex="http://schemas.microsoft.com/office/word/2018/wordml/cex" xmlns:w16cid="http://schemas.microsoft.com/office/word/2016/wordml/cid" xmlns:w16="http://schemas.microsoft.com/office/word/2018/wordml" xmlns:w16du="http://schemas.microsoft.com/office/word/2023/wordml/word16du" xmlns:w16sdtdh="http://schemas.microsoft.com/office/word/2020/wordml/sdtdatahash" xmlns:w16sdtfl="http://schemas.microsoft.com/office/word/2024/wordml/sdtformatlock" xmlns:w16se="http://schemas.microsoft.com/office/word/2015/wordml/symex" xmlns:wpg="http://schemas.microsoft.com/office/word/2010/wordprocessingGroup" xmlns:wpi="http://schemas.microsoft.com/office/word/2010/wordprocessingInk" xmlns:wne="http://schemas.microsoft.com/office/word/2006/wordml" xmlns:wps="http://schemas.microsoft.com/office/word/2010/wordprocessingShape" mc:Ignorable="w14 w15 w16se w16cid w16 w16cex w16sdtdh w16sdtfl w16du wp14">
   <w:footnote w:type="separator" w:id="-1">
     <w:p>
       <w:pPr>
@@ -4568,7 +2855,7 @@
 </file>
 
 <file path=word/header1.xml><?xml version="1.0" encoding="utf-8"?>
-<w:hdr xmlns:wpc="http://schemas.microsoft.com/office/word/2010/wordprocessingCanvas" xmlns:cx="http://schemas.microsoft.com/office/drawing/2014/chartex" xmlns:cx1="http://schemas.microsoft.com/office/drawing/2015/9/8/chartex" xmlns:cx2="http://schemas.microsoft.com/office/drawing/2015/10/21/chartex" xmlns:cx3="http://schemas.microsoft.com/office/drawing/2016/5/9/chartex" xmlns:cx4="http://schemas.microsoft.com/office/drawing/2016/5/10/chartex" xmlns:cx5="http://schemas.microsoft.com/office/drawing/2016/5/11/chartex" xmlns:cx6="http://schemas.microsoft.com/office/drawing/2016/5/12/chartex" xmlns:cx7="http://schemas.microsoft.com/office/drawing/2016/5/13/chartex" xmlns:cx8="http://schemas.microsoft.com/office/drawing/2016/5/14/chartex" xmlns:mc="http://schemas.openxmlformats.org/markup-compatibility/2006" xmlns:aink="http://schemas.microsoft.com/office/drawing/2016/ink" xmlns:am3d="http://schemas.microsoft.com/office/drawing/2017/model3d" xmlns:o="urn:schemas-microsoft-com:office:office" xmlns:oel="http://schemas.microsoft.com/office/2019/extlst" xmlns:r="http://schemas.openxmlformats.org/officeDocument/2006/relationships" xmlns:m="http://schemas.openxmlformats.org/officeDocument/2006/math" xmlns:v="urn:schemas-microsoft-com:vml" xmlns:wp14="http://schemas.microsoft.com/office/word/2010/wordprocessingDrawing" xmlns:wp="http://schemas.openxmlformats.org/drawingml/2006/wordprocessingDrawing" xmlns:w10="urn:schemas-microsoft-com:office:word" xmlns:w="http://schemas.openxmlformats.org/wordprocessingml/2006/main" xmlns:w14="http://schemas.microsoft.com/office/word/2010/wordml" xmlns:w15="http://schemas.microsoft.com/office/word/2012/wordml" xmlns:w16cex="http://schemas.microsoft.com/office/word/2018/wordml/cex" xmlns:w16cid="http://schemas.microsoft.com/office/word/2016/wordml/cid" xmlns:w16="http://schemas.microsoft.com/office/word/2018/wordml" xmlns:w16du="http://schemas.microsoft.com/office/word/2023/wordml/word16du" xmlns:w16sdtdh="http://schemas.microsoft.com/office/word/2020/wordml/sdtdatahash" xmlns:w16se="http://schemas.microsoft.com/office/word/2015/wordml/symex" xmlns:wpg="http://schemas.microsoft.com/office/word/2010/wordprocessingGroup" xmlns:wpi="http://schemas.microsoft.com/office/word/2010/wordprocessingInk" xmlns:wne="http://schemas.microsoft.com/office/word/2006/wordml" xmlns:wps="http://schemas.microsoft.com/office/word/2010/wordprocessingShape" mc:Ignorable="w14 w15 w16se w16cid w16 w16cex w16sdtdh w16du wp14">
+<w:hdr xmlns:wpc="http://schemas.microsoft.com/office/word/2010/wordprocessingCanvas" xmlns:cx="http://schemas.microsoft.com/office/drawing/2014/chartex" xmlns:cx1="http://schemas.microsoft.com/office/drawing/2015/9/8/chartex" xmlns:cx2="http://schemas.microsoft.com/office/drawing/2015/10/21/chartex" xmlns:cx3="http://schemas.microsoft.com/office/drawing/2016/5/9/chartex" xmlns:cx4="http://schemas.microsoft.com/office/drawing/2016/5/10/chartex" xmlns:cx5="http://schemas.microsoft.com/office/drawing/2016/5/11/chartex" xmlns:cx6="http://schemas.microsoft.com/office/drawing/2016/5/12/chartex" xmlns:cx7="http://schemas.microsoft.com/office/drawing/2016/5/13/chartex" xmlns:cx8="http://schemas.microsoft.com/office/drawing/2016/5/14/chartex" xmlns:mc="http://schemas.openxmlformats.org/markup-compatibility/2006" xmlns:aink="http://schemas.microsoft.com/office/drawing/2016/ink" xmlns:am3d="http://schemas.microsoft.com/office/drawing/2017/model3d" xmlns:o="urn:schemas-microsoft-com:office:office" xmlns:oel="http://schemas.microsoft.com/office/2019/extlst" xmlns:r="http://schemas.openxmlformats.org/officeDocument/2006/relationships" xmlns:m="http://schemas.openxmlformats.org/officeDocument/2006/math" xmlns:v="urn:schemas-microsoft-com:vml" xmlns:wp14="http://schemas.microsoft.com/office/word/2010/wordprocessingDrawing" xmlns:wp="http://schemas.openxmlformats.org/drawingml/2006/wordprocessingDrawing" xmlns:w10="urn:schemas-microsoft-com:office:word" xmlns:w="http://schemas.openxmlformats.org/wordprocessingml/2006/main" xmlns:w14="http://schemas.microsoft.com/office/word/2010/wordml" xmlns:w15="http://schemas.microsoft.com/office/word/2012/wordml" xmlns:w16cex="http://schemas.microsoft.com/office/word/2018/wordml/cex" xmlns:w16cid="http://schemas.microsoft.com/office/word/2016/wordml/cid" xmlns:w16="http://schemas.microsoft.com/office/word/2018/wordml" xmlns:w16du="http://schemas.microsoft.com/office/word/2023/wordml/word16du" xmlns:w16sdtdh="http://schemas.microsoft.com/office/word/2020/wordml/sdtdatahash" xmlns:w16sdtfl="http://schemas.microsoft.com/office/word/2024/wordml/sdtformatlock" xmlns:w16se="http://schemas.microsoft.com/office/word/2015/wordml/symex" xmlns:wpg="http://schemas.microsoft.com/office/word/2010/wordprocessingGroup" xmlns:wpi="http://schemas.microsoft.com/office/word/2010/wordprocessingInk" xmlns:wne="http://schemas.microsoft.com/office/word/2006/wordml" xmlns:wps="http://schemas.microsoft.com/office/word/2010/wordprocessingShape" mc:Ignorable="w14 w15 w16se w16cid w16 w16cex w16sdtdh w16sdtfl w16du wp14">
   <w:p>
     <w:pPr>
       <w:pStyle w:val="Header"/>
@@ -4637,7 +2924,7 @@
 </file>
 
 <file path=word/numbering.xml><?xml version="1.0" encoding="utf-8"?>
-<w:numbering xmlns:wpc="http://schemas.microsoft.com/office/word/2010/wordprocessingCanvas" xmlns:cx="http://schemas.microsoft.com/office/drawing/2014/chartex" xmlns:cx1="http://schemas.microsoft.com/office/drawing/2015/9/8/chartex" xmlns:cx2="http://schemas.microsoft.com/office/drawing/2015/10/21/chartex" xmlns:cx3="http://schemas.microsoft.com/office/drawing/2016/5/9/chartex" xmlns:cx4="http://schemas.microsoft.com/office/drawing/2016/5/10/chartex" xmlns:cx5="http://schemas.microsoft.com/office/drawing/2016/5/11/chartex" xmlns:cx6="http://schemas.microsoft.com/office/drawing/2016/5/12/chartex" xmlns:cx7="http://schemas.microsoft.com/office/drawing/2016/5/13/chartex" xmlns:cx8="http://schemas.microsoft.com/office/drawing/2016/5/14/chartex" xmlns:mc="http://schemas.openxmlformats.org/markup-compatibility/2006" xmlns:aink="http://schemas.microsoft.com/office/drawing/2016/ink" xmlns:am3d="http://schemas.microsoft.com/office/drawing/2017/model3d" xmlns:o="urn:schemas-microsoft-com:office:office" xmlns:oel="http://schemas.microsoft.com/office/2019/extlst" xmlns:r="http://schemas.openxmlformats.org/officeDocument/2006/relationships" xmlns:m="http://schemas.openxmlformats.org/officeDocument/2006/math" xmlns:v="urn:schemas-microsoft-com:vml" xmlns:wp14="http://schemas.microsoft.com/office/word/2010/wordprocessingDrawing" xmlns:wp="http://schemas.openxmlformats.org/drawingml/2006/wordprocessingDrawing" xmlns:w10="urn:schemas-microsoft-com:office:word" xmlns:w="http://schemas.openxmlformats.org/wordprocessingml/2006/main" xmlns:w14="http://schemas.microsoft.com/office/word/2010/wordml" xmlns:w15="http://schemas.microsoft.com/office/word/2012/wordml" xmlns:w16cex="http://schemas.microsoft.com/office/word/2018/wordml/cex" xmlns:w16cid="http://schemas.microsoft.com/office/word/2016/wordml/cid" xmlns:w16="http://schemas.microsoft.com/office/word/2018/wordml" xmlns:w16du="http://schemas.microsoft.com/office/word/2023/wordml/word16du" xmlns:w16sdtdh="http://schemas.microsoft.com/office/word/2020/wordml/sdtdatahash" xmlns:w16se="http://schemas.microsoft.com/office/word/2015/wordml/symex" xmlns:wpg="http://schemas.microsoft.com/office/word/2010/wordprocessingGroup" xmlns:wpi="http://schemas.microsoft.com/office/word/2010/wordprocessingInk" xmlns:wne="http://schemas.microsoft.com/office/word/2006/wordml" xmlns:wps="http://schemas.microsoft.com/office/word/2010/wordprocessingShape" mc:Ignorable="w14 w15 w16se w16cid w16 w16cex w16sdtdh w16du wp14">
+<w:numbering xmlns:wpc="http://schemas.microsoft.com/office/word/2010/wordprocessingCanvas" xmlns:cx="http://schemas.microsoft.com/office/drawing/2014/chartex" xmlns:cx1="http://schemas.microsoft.com/office/drawing/2015/9/8/chartex" xmlns:cx2="http://schemas.microsoft.com/office/drawing/2015/10/21/chartex" xmlns:cx3="http://schemas.microsoft.com/office/drawing/2016/5/9/chartex" xmlns:cx4="http://schemas.microsoft.com/office/drawing/2016/5/10/chartex" xmlns:cx5="http://schemas.microsoft.com/office/drawing/2016/5/11/chartex" xmlns:cx6="http://schemas.microsoft.com/office/drawing/2016/5/12/chartex" xmlns:cx7="http://schemas.microsoft.com/office/drawing/2016/5/13/chartex" xmlns:cx8="http://schemas.microsoft.com/office/drawing/2016/5/14/chartex" xmlns:mc="http://schemas.openxmlformats.org/markup-compatibility/2006" xmlns:aink="http://schemas.microsoft.com/office/drawing/2016/ink" xmlns:am3d="http://schemas.microsoft.com/office/drawing/2017/model3d" xmlns:o="urn:schemas-microsoft-com:office:office" xmlns:oel="http://schemas.microsoft.com/office/2019/extlst" xmlns:r="http://schemas.openxmlformats.org/officeDocument/2006/relationships" xmlns:m="http://schemas.openxmlformats.org/officeDocument/2006/math" xmlns:v="urn:schemas-microsoft-com:vml" xmlns:wp14="http://schemas.microsoft.com/office/word/2010/wordprocessingDrawing" xmlns:wp="http://schemas.openxmlformats.org/drawingml/2006/wordprocessingDrawing" xmlns:w10="urn:schemas-microsoft-com:office:word" xmlns:w="http://schemas.openxmlformats.org/wordprocessingml/2006/main" xmlns:w14="http://schemas.microsoft.com/office/word/2010/wordml" xmlns:w15="http://schemas.microsoft.com/office/word/2012/wordml" xmlns:w16cex="http://schemas.microsoft.com/office/word/2018/wordml/cex" xmlns:w16cid="http://schemas.microsoft.com/office/word/2016/wordml/cid" xmlns:w16="http://schemas.microsoft.com/office/word/2018/wordml" xmlns:w16du="http://schemas.microsoft.com/office/word/2023/wordml/word16du" xmlns:w16sdtdh="http://schemas.microsoft.com/office/word/2020/wordml/sdtdatahash" xmlns:w16sdtfl="http://schemas.microsoft.com/office/word/2024/wordml/sdtformatlock" xmlns:w16se="http://schemas.microsoft.com/office/word/2015/wordml/symex" xmlns:wpg="http://schemas.microsoft.com/office/word/2010/wordprocessingGroup" xmlns:wpi="http://schemas.microsoft.com/office/word/2010/wordprocessingInk" xmlns:wne="http://schemas.microsoft.com/office/word/2006/wordml" xmlns:wps="http://schemas.microsoft.com/office/word/2010/wordprocessingShape" mc:Ignorable="w14 w15 w16se w16cid w16 w16cex w16sdtdh w16sdtfl w16du wp14">
   <w:abstractNum w:abstractNumId="0" w15:restartNumberingAfterBreak="0">
     <w:nsid w:val="0024007A"/>
     <w:multiLevelType w:val="hybridMultilevel"/>
@@ -7279,7 +5566,7 @@
 </file>
 
 <file path=word/styles.xml><?xml version="1.0" encoding="utf-8"?>
-<w:styles xmlns:mc="http://schemas.openxmlformats.org/markup-compatibility/2006" xmlns:r="http://schemas.openxmlformats.org/officeDocument/2006/relationships" xmlns:w="http://schemas.openxmlformats.org/wordprocessingml/2006/main" xmlns:w14="http://schemas.microsoft.com/office/word/2010/wordml" xmlns:w15="http://schemas.microsoft.com/office/word/2012/wordml" xmlns:w16cex="http://schemas.microsoft.com/office/word/2018/wordml/cex" xmlns:w16cid="http://schemas.microsoft.com/office/word/2016/wordml/cid" xmlns:w16="http://schemas.microsoft.com/office/word/2018/wordml" xmlns:w16du="http://schemas.microsoft.com/office/word/2023/wordml/word16du" xmlns:w16sdtdh="http://schemas.microsoft.com/office/word/2020/wordml/sdtdatahash" xmlns:w16se="http://schemas.microsoft.com/office/word/2015/wordml/symex" mc:Ignorable="w14 w15 w16se w16cid w16 w16cex w16sdtdh w16du">
+<w:styles xmlns:mc="http://schemas.openxmlformats.org/markup-compatibility/2006" xmlns:r="http://schemas.openxmlformats.org/officeDocument/2006/relationships" xmlns:w="http://schemas.openxmlformats.org/wordprocessingml/2006/main" xmlns:w14="http://schemas.microsoft.com/office/word/2010/wordml" xmlns:w15="http://schemas.microsoft.com/office/word/2012/wordml" xmlns:w16cex="http://schemas.microsoft.com/office/word/2018/wordml/cex" xmlns:w16cid="http://schemas.microsoft.com/office/word/2016/wordml/cid" xmlns:w16="http://schemas.microsoft.com/office/word/2018/wordml" xmlns:w16du="http://schemas.microsoft.com/office/word/2023/wordml/word16du" xmlns:w16sdtdh="http://schemas.microsoft.com/office/word/2020/wordml/sdtdatahash" xmlns:w16sdtfl="http://schemas.microsoft.com/office/word/2024/wordml/sdtformatlock" xmlns:w16se="http://schemas.microsoft.com/office/word/2015/wordml/symex" mc:Ignorable="w14 w15 w16se w16cid w16 w16cex w16sdtdh w16sdtfl w16du">
   <w:docDefaults>
     <w:rPrDefault>
       <w:rPr>
@@ -8500,6 +6787,10 @@
 </file>
 
 <file path=customXml/item1.xml><?xml version="1.0" encoding="utf-8"?>
+<b:Sources xmlns:b="http://schemas.openxmlformats.org/officeDocument/2006/bibliography" xmlns="http://schemas.openxmlformats.org/officeDocument/2006/bibliography" SelectedStyle="\APASixthEditionOfficeOnline.xsl" StyleName="APA" Version="6"/>
+</file>
+
+<file path=customXml/item2.xml><?xml version="1.0" encoding="utf-8"?>
 <?mso-contentType ?>
 <FormTemplates xmlns="http://schemas.microsoft.com/sharepoint/v3/contenttype/forms">
   <Display>DocumentLibraryForm</Display>
@@ -8508,22 +6799,7 @@
 </FormTemplates>
 </file>
 
-<file path=customXml/item2.xml><?xml version="1.0" encoding="utf-8"?>
-<b:Sources xmlns:b="http://schemas.openxmlformats.org/officeDocument/2006/bibliography" xmlns="http://schemas.openxmlformats.org/officeDocument/2006/bibliography" SelectedStyle="\APASixthEditionOfficeOnline.xsl" StyleName="APA" Version="6"/>
-</file>
-
 <file path=customXml/item3.xml><?xml version="1.0" encoding="utf-8"?>
-<p:properties xmlns:p="http://schemas.microsoft.com/office/2006/metadata/properties" xmlns:xsi="http://www.w3.org/2001/XMLSchema-instance" xmlns:pc="http://schemas.microsoft.com/office/infopath/2007/PartnerControls">
-  <documentManagement>
-    <TaxCatchAll xmlns="32dd6115-ce5d-46b4-b638-9e7d5ca6cbee" xsi:nil="true"/>
-    <lcf76f155ced4ddcb4097134ff3c332f xmlns="094ecc41-7a37-40c9-8390-f18431712098">
-      <Terms xmlns="http://schemas.microsoft.com/office/infopath/2007/PartnerControls"/>
-    </lcf76f155ced4ddcb4097134ff3c332f>
-  </documentManagement>
-</p:properties>
-</file>
-
-<file path=customXml/item4.xml><?xml version="1.0" encoding="utf-8"?>
 <ct:contentTypeSchema xmlns:ct="http://schemas.microsoft.com/office/2006/metadata/contentType" xmlns:ma="http://schemas.microsoft.com/office/2006/metadata/properties/metaAttributes" ct:_="" ma:_="" ma:contentTypeName="Document" ma:contentTypeID="0x010100D5188FA4F7421B4A93E65E307A769E27" ma:contentTypeVersion="15" ma:contentTypeDescription="Een nieuw document maken." ma:contentTypeScope="" ma:versionID="9bfd002f47f5f7e7b2724518f3fad1a5">
   <xsd:schema xmlns:xsd="http://www.w3.org/2001/XMLSchema" xmlns:xs="http://www.w3.org/2001/XMLSchema" xmlns:p="http://schemas.microsoft.com/office/2006/metadata/properties" xmlns:ns2="094ecc41-7a37-40c9-8390-f18431712098" xmlns:ns3="32dd6115-ce5d-46b4-b638-9e7d5ca6cbee" targetNamespace="http://schemas.microsoft.com/office/2006/metadata/properties" ma:root="true" ma:fieldsID="e2c1118370456e9a6d2939e9bd0f2e89" ns2:_="" ns3:_="">
     <xsd:import namespace="094ecc41-7a37-40c9-8390-f18431712098"/>
@@ -8758,7 +7034,26 @@
 </ct:contentTypeSchema>
 </file>
 
+<file path=customXml/item4.xml><?xml version="1.0" encoding="utf-8"?>
+<p:properties xmlns:p="http://schemas.microsoft.com/office/2006/metadata/properties" xmlns:xsi="http://www.w3.org/2001/XMLSchema-instance" xmlns:pc="http://schemas.microsoft.com/office/infopath/2007/PartnerControls">
+  <documentManagement>
+    <TaxCatchAll xmlns="32dd6115-ce5d-46b4-b638-9e7d5ca6cbee" xsi:nil="true"/>
+    <lcf76f155ced4ddcb4097134ff3c332f xmlns="094ecc41-7a37-40c9-8390-f18431712098">
+      <Terms xmlns="http://schemas.microsoft.com/office/infopath/2007/PartnerControls"/>
+    </lcf76f155ced4ddcb4097134ff3c332f>
+  </documentManagement>
+</p:properties>
+</file>
+
 <file path=customXml/itemProps1.xml><?xml version="1.0" encoding="utf-8"?>
+<ds:datastoreItem xmlns:ds="http://schemas.openxmlformats.org/officeDocument/2006/customXml" ds:itemID="{72B7D650-2FAA-4D72-B587-235E59E6AC26}">
+  <ds:schemaRefs>
+    <ds:schemaRef ds:uri="http://schemas.openxmlformats.org/officeDocument/2006/bibliography"/>
+  </ds:schemaRefs>
+</ds:datastoreItem>
+</file>
+
+<file path=customXml/itemProps2.xml><?xml version="1.0" encoding="utf-8"?>
 <ds:datastoreItem xmlns:ds="http://schemas.openxmlformats.org/officeDocument/2006/customXml" ds:itemID="{C6916C6B-E06E-47CD-A094-BBBE44C5EA8C}">
   <ds:schemaRefs>
     <ds:schemaRef ds:uri="http://schemas.microsoft.com/sharepoint/v3/contenttype/forms"/>
@@ -8766,15 +7061,26 @@
 </ds:datastoreItem>
 </file>
 
-<file path=customXml/itemProps2.xml><?xml version="1.0" encoding="utf-8"?>
-<ds:datastoreItem xmlns:ds="http://schemas.openxmlformats.org/officeDocument/2006/customXml" ds:itemID="{72B7D650-2FAA-4D72-B587-235E59E6AC26}">
+<file path=customXml/itemProps3.xml><?xml version="1.0" encoding="utf-8"?>
+<ds:datastoreItem xmlns:ds="http://schemas.openxmlformats.org/officeDocument/2006/customXml" ds:itemID="{A8310BF5-90B3-4BF4-A9DA-D551CA39E9A4}">
   <ds:schemaRefs>
-    <ds:schemaRef ds:uri="http://schemas.openxmlformats.org/officeDocument/2006/bibliography"/>
+    <ds:schemaRef ds:uri="http://schemas.microsoft.com/office/2006/metadata/contentType"/>
+    <ds:schemaRef ds:uri="http://schemas.microsoft.com/office/2006/metadata/properties/metaAttributes"/>
+    <ds:schemaRef ds:uri="http://www.w3.org/2001/XMLSchema"/>
+    <ds:schemaRef ds:uri="http://schemas.microsoft.com/office/2006/metadata/properties"/>
+    <ds:schemaRef ds:uri="094ecc41-7a37-40c9-8390-f18431712098"/>
+    <ds:schemaRef ds:uri="32dd6115-ce5d-46b4-b638-9e7d5ca6cbee"/>
+    <ds:schemaRef ds:uri="http://schemas.microsoft.com/office/2006/documentManagement/types"/>
+    <ds:schemaRef ds:uri="http://schemas.microsoft.com/office/infopath/2007/PartnerControls"/>
+    <ds:schemaRef ds:uri="http://schemas.openxmlformats.org/package/2006/metadata/core-properties"/>
+    <ds:schemaRef ds:uri="http://purl.org/dc/elements/1.1/"/>
+    <ds:schemaRef ds:uri="http://purl.org/dc/terms/"/>
+    <ds:schemaRef ds:uri="http://schemas.microsoft.com/internal/obd"/>
   </ds:schemaRefs>
 </ds:datastoreItem>
 </file>
 
-<file path=customXml/itemProps3.xml><?xml version="1.0" encoding="utf-8"?>
+<file path=customXml/itemProps4.xml><?xml version="1.0" encoding="utf-8"?>
 <ds:datastoreItem xmlns:ds="http://schemas.openxmlformats.org/officeDocument/2006/customXml" ds:itemID="{846B1C81-E993-40E7-BCC5-DA63F0CD945C}">
   <ds:schemaRefs>
     <ds:schemaRef ds:uri="http://schemas.microsoft.com/office/2006/metadata/properties"/>
@@ -8783,8 +7089,4 @@
     <ds:schemaRef ds:uri="094ecc41-7a37-40c9-8390-f18431712098"/>
   </ds:schemaRefs>
 </ds:datastoreItem>
-</file>
-
-<file path=customXml/itemProps4.xml><?xml version="1.0" encoding="utf-8"?>
-<ds:datastoreItem xmlns:ds="http://schemas.openxmlformats.org/officeDocument/2006/customXml" ds:itemID="{A8310BF5-90B3-4BF4-A9DA-D551CA39E9A4}"/>
 </file>
</xml_diff>